<commit_message>
finished front panel manual section, added settings change lcd notice, cleaned up pictures and added device render
</commit_message>
<xml_diff>
--- a/Documentation/AutoWaterManager_IM.docx
+++ b/Documentation/AutoWaterManager_IM.docx
@@ -361,7 +361,7 @@
       <w:r>
         <w:fldChar w:fldCharType="separate"/>
       </w:r>
-      <w:hyperlink w:anchor="_Toc31141123" w:history="1">
+      <w:hyperlink w:anchor="_Toc31225696" w:history="1">
         <w:r>
           <w:rPr>
             <w:rStyle w:val="Hyperlink"/>
@@ -388,7 +388,7 @@
             <w:noProof/>
             <w:webHidden/>
           </w:rPr>
-          <w:instrText xml:space="preserve"> PAGEREF _Toc31141123 \h </w:instrText>
+          <w:instrText xml:space="preserve"> PAGEREF _Toc31225696 \h </w:instrText>
         </w:r>
         <w:r>
           <w:rPr>
@@ -432,7 +432,7 @@
           <w:szCs w:val="22"/>
         </w:rPr>
       </w:pPr>
-      <w:hyperlink w:anchor="_Toc31141124" w:history="1">
+      <w:hyperlink w:anchor="_Toc31225697" w:history="1">
         <w:r>
           <w:rPr>
             <w:rStyle w:val="Hyperlink"/>
@@ -459,7 +459,7 @@
             <w:noProof/>
             <w:webHidden/>
           </w:rPr>
-          <w:instrText xml:space="preserve"> PAGEREF _Toc31141124 \h </w:instrText>
+          <w:instrText xml:space="preserve"> PAGEREF _Toc31225697 \h </w:instrText>
         </w:r>
         <w:r>
           <w:rPr>
@@ -500,7 +500,7 @@
           <w:szCs w:val="22"/>
         </w:rPr>
       </w:pPr>
-      <w:hyperlink w:anchor="_Toc31141125" w:history="1">
+      <w:hyperlink w:anchor="_Toc31225698" w:history="1">
         <w:r>
           <w:rPr>
             <w:rStyle w:val="Hyperlink"/>
@@ -527,7 +527,7 @@
             <w:noProof/>
             <w:webHidden/>
           </w:rPr>
-          <w:instrText xml:space="preserve"> PAGEREF _Toc31141125 \h </w:instrText>
+          <w:instrText xml:space="preserve"> PAGEREF _Toc31225698 \h </w:instrText>
         </w:r>
         <w:r>
           <w:rPr>
@@ -547,7 +547,7 @@
             <w:noProof/>
             <w:webHidden/>
           </w:rPr>
-          <w:t>1</w:t>
+          <w:t>2</w:t>
         </w:r>
         <w:r>
           <w:rPr>
@@ -571,7 +571,7 @@
           <w:szCs w:val="22"/>
         </w:rPr>
       </w:pPr>
-      <w:hyperlink w:anchor="_Toc31141126" w:history="1">
+      <w:hyperlink w:anchor="_Toc31225699" w:history="1">
         <w:r>
           <w:rPr>
             <w:rStyle w:val="Hyperlink"/>
@@ -598,7 +598,7 @@
             <w:noProof/>
             <w:webHidden/>
           </w:rPr>
-          <w:instrText xml:space="preserve"> PAGEREF _Toc31141126 \h </w:instrText>
+          <w:instrText xml:space="preserve"> PAGEREF _Toc31225699 \h </w:instrText>
         </w:r>
         <w:r>
           <w:rPr>
@@ -642,7 +642,7 @@
           <w:szCs w:val="22"/>
         </w:rPr>
       </w:pPr>
-      <w:hyperlink w:anchor="_Toc31141127" w:history="1">
+      <w:hyperlink w:anchor="_Toc31225700" w:history="1">
         <w:r>
           <w:rPr>
             <w:rStyle w:val="Hyperlink"/>
@@ -669,7 +669,7 @@
             <w:noProof/>
             <w:webHidden/>
           </w:rPr>
-          <w:instrText xml:space="preserve"> PAGEREF _Toc31141127 \h </w:instrText>
+          <w:instrText xml:space="preserve"> PAGEREF _Toc31225700 \h </w:instrText>
         </w:r>
         <w:r>
           <w:rPr>
@@ -689,7 +689,7 @@
             <w:noProof/>
             <w:webHidden/>
           </w:rPr>
-          <w:t>2</w:t>
+          <w:t>3</w:t>
         </w:r>
         <w:r>
           <w:rPr>
@@ -710,7 +710,7 @@
           <w:szCs w:val="22"/>
         </w:rPr>
       </w:pPr>
-      <w:hyperlink w:anchor="_Toc31141128" w:history="1">
+      <w:hyperlink w:anchor="_Toc31225701" w:history="1">
         <w:r>
           <w:rPr>
             <w:rStyle w:val="Hyperlink"/>
@@ -737,7 +737,7 @@
             <w:noProof/>
             <w:webHidden/>
           </w:rPr>
-          <w:instrText xml:space="preserve"> PAGEREF _Toc31141128 \h </w:instrText>
+          <w:instrText xml:space="preserve"> PAGEREF _Toc31225701 \h </w:instrText>
         </w:r>
         <w:r>
           <w:rPr>
@@ -757,7 +757,7 @@
             <w:noProof/>
             <w:webHidden/>
           </w:rPr>
-          <w:t>2</w:t>
+          <w:t>3</w:t>
         </w:r>
         <w:r>
           <w:rPr>
@@ -778,7 +778,7 @@
           <w:szCs w:val="22"/>
         </w:rPr>
       </w:pPr>
-      <w:hyperlink w:anchor="_Toc31141129" w:history="1">
+      <w:hyperlink w:anchor="_Toc31225702" w:history="1">
         <w:r>
           <w:rPr>
             <w:rStyle w:val="Hyperlink"/>
@@ -805,7 +805,7 @@
             <w:noProof/>
             <w:webHidden/>
           </w:rPr>
-          <w:instrText xml:space="preserve"> PAGEREF _Toc31141129 \h </w:instrText>
+          <w:instrText xml:space="preserve"> PAGEREF _Toc31225702 \h </w:instrText>
         </w:r>
         <w:r>
           <w:rPr>
@@ -846,7 +846,7 @@
           <w:szCs w:val="22"/>
         </w:rPr>
       </w:pPr>
-      <w:hyperlink w:anchor="_Toc31141130" w:history="1">
+      <w:hyperlink w:anchor="_Toc31225703" w:history="1">
         <w:r>
           <w:rPr>
             <w:rStyle w:val="Hyperlink"/>
@@ -873,7 +873,7 @@
             <w:noProof/>
             <w:webHidden/>
           </w:rPr>
-          <w:instrText xml:space="preserve"> PAGEREF _Toc31141130 \h </w:instrText>
+          <w:instrText xml:space="preserve"> PAGEREF _Toc31225703 \h </w:instrText>
         </w:r>
         <w:r>
           <w:rPr>
@@ -917,7 +917,7 @@
           <w:szCs w:val="22"/>
         </w:rPr>
       </w:pPr>
-      <w:hyperlink w:anchor="_Toc31141131" w:history="1">
+      <w:hyperlink w:anchor="_Toc31225704" w:history="1">
         <w:r>
           <w:rPr>
             <w:rStyle w:val="Hyperlink"/>
@@ -944,7 +944,7 @@
             <w:noProof/>
             <w:webHidden/>
           </w:rPr>
-          <w:instrText xml:space="preserve"> PAGEREF _Toc31141131 \h </w:instrText>
+          <w:instrText xml:space="preserve"> PAGEREF _Toc31225704 \h </w:instrText>
         </w:r>
         <w:r>
           <w:rPr>
@@ -964,7 +964,7 @@
             <w:noProof/>
             <w:webHidden/>
           </w:rPr>
-          <w:t>4</w:t>
+          <w:t>5</w:t>
         </w:r>
         <w:r>
           <w:rPr>
@@ -985,7 +985,7 @@
           <w:szCs w:val="22"/>
         </w:rPr>
       </w:pPr>
-      <w:hyperlink w:anchor="_Toc31141132" w:history="1">
+      <w:hyperlink w:anchor="_Toc31225705" w:history="1">
         <w:r>
           <w:rPr>
             <w:rStyle w:val="Hyperlink"/>
@@ -1012,7 +1012,7 @@
             <w:noProof/>
             <w:webHidden/>
           </w:rPr>
-          <w:instrText xml:space="preserve"> PAGEREF _Toc31141132 \h </w:instrText>
+          <w:instrText xml:space="preserve"> PAGEREF _Toc31225705 \h </w:instrText>
         </w:r>
         <w:r>
           <w:rPr>
@@ -1056,7 +1056,7 @@
           <w:szCs w:val="22"/>
         </w:rPr>
       </w:pPr>
-      <w:hyperlink w:anchor="_Toc31141133" w:history="1">
+      <w:hyperlink w:anchor="_Toc31225706" w:history="1">
         <w:r>
           <w:rPr>
             <w:rStyle w:val="Hyperlink"/>
@@ -1083,7 +1083,7 @@
             <w:noProof/>
             <w:webHidden/>
           </w:rPr>
-          <w:instrText xml:space="preserve"> PAGEREF _Toc31141133 \h </w:instrText>
+          <w:instrText xml:space="preserve"> PAGEREF _Toc31225706 \h </w:instrText>
         </w:r>
         <w:r>
           <w:rPr>
@@ -1103,7 +1103,7 @@
             <w:noProof/>
             <w:webHidden/>
           </w:rPr>
-          <w:t>5</w:t>
+          <w:t>6</w:t>
         </w:r>
         <w:r>
           <w:rPr>
@@ -1127,7 +1127,7 @@
           <w:szCs w:val="22"/>
         </w:rPr>
       </w:pPr>
-      <w:hyperlink w:anchor="_Toc31141134" w:history="1">
+      <w:hyperlink w:anchor="_Toc31225707" w:history="1">
         <w:r>
           <w:rPr>
             <w:rStyle w:val="Hyperlink"/>
@@ -1154,7 +1154,7 @@
             <w:noProof/>
             <w:webHidden/>
           </w:rPr>
-          <w:instrText xml:space="preserve"> PAGEREF _Toc31141134 \h </w:instrText>
+          <w:instrText xml:space="preserve"> PAGEREF _Toc31225707 \h </w:instrText>
         </w:r>
         <w:r>
           <w:rPr>
@@ -1174,7 +1174,7 @@
             <w:noProof/>
             <w:webHidden/>
           </w:rPr>
-          <w:t>5</w:t>
+          <w:t>6</w:t>
         </w:r>
         <w:r>
           <w:rPr>
@@ -1198,7 +1198,7 @@
           <w:szCs w:val="22"/>
         </w:rPr>
       </w:pPr>
-      <w:hyperlink w:anchor="_Toc31141135" w:history="1">
+      <w:hyperlink w:anchor="_Toc31225708" w:history="1">
         <w:r>
           <w:rPr>
             <w:rStyle w:val="Hyperlink"/>
@@ -1225,7 +1225,7 @@
             <w:noProof/>
             <w:webHidden/>
           </w:rPr>
-          <w:instrText xml:space="preserve"> PAGEREF _Toc31141135 \h </w:instrText>
+          <w:instrText xml:space="preserve"> PAGEREF _Toc31225708 \h </w:instrText>
         </w:r>
         <w:r>
           <w:rPr>
@@ -1266,7 +1266,7 @@
           <w:szCs w:val="22"/>
         </w:rPr>
       </w:pPr>
-      <w:hyperlink w:anchor="_Toc31141136" w:history="1">
+      <w:hyperlink w:anchor="_Toc31225709" w:history="1">
         <w:r>
           <w:rPr>
             <w:rStyle w:val="Hyperlink"/>
@@ -1293,7 +1293,7 @@
             <w:noProof/>
             <w:webHidden/>
           </w:rPr>
-          <w:instrText xml:space="preserve"> PAGEREF _Toc31141136 \h </w:instrText>
+          <w:instrText xml:space="preserve"> PAGEREF _Toc31225709 \h </w:instrText>
         </w:r>
         <w:r>
           <w:rPr>
@@ -1337,7 +1337,7 @@
           <w:szCs w:val="22"/>
         </w:rPr>
       </w:pPr>
-      <w:hyperlink w:anchor="_Toc31141137" w:history="1">
+      <w:hyperlink w:anchor="_Toc31225710" w:history="1">
         <w:r>
           <w:rPr>
             <w:rStyle w:val="Hyperlink"/>
@@ -1364,7 +1364,7 @@
             <w:noProof/>
             <w:webHidden/>
           </w:rPr>
-          <w:instrText xml:space="preserve"> PAGEREF _Toc31141137 \h </w:instrText>
+          <w:instrText xml:space="preserve"> PAGEREF _Toc31225710 \h </w:instrText>
         </w:r>
         <w:r>
           <w:rPr>
@@ -1408,7 +1408,7 @@
           <w:szCs w:val="22"/>
         </w:rPr>
       </w:pPr>
-      <w:hyperlink w:anchor="_Toc31141138" w:history="1">
+      <w:hyperlink w:anchor="_Toc31225711" w:history="1">
         <w:r>
           <w:rPr>
             <w:rStyle w:val="Hyperlink"/>
@@ -1435,7 +1435,7 @@
             <w:noProof/>
             <w:webHidden/>
           </w:rPr>
-          <w:instrText xml:space="preserve"> PAGEREF _Toc31141138 \h </w:instrText>
+          <w:instrText xml:space="preserve"> PAGEREF _Toc31225711 \h </w:instrText>
         </w:r>
         <w:r>
           <w:rPr>
@@ -1455,7 +1455,7 @@
             <w:noProof/>
             <w:webHidden/>
           </w:rPr>
-          <w:t>6</w:t>
+          <w:t>7</w:t>
         </w:r>
         <w:r>
           <w:rPr>
@@ -1533,8 +1533,6 @@
         </w:rPr>
         <w:t>Figures</w:t>
       </w:r>
-      <w:bookmarkStart w:id="0" w:name="_GoBack"/>
-      <w:bookmarkEnd w:id="0"/>
     </w:p>
     <w:p>
       <w:pPr>
@@ -1567,13 +1565,13 @@
         </w:rPr>
         <w:fldChar w:fldCharType="separate"/>
       </w:r>
-      <w:hyperlink r:id="rId11" w:anchor="_Toc31140359" w:history="1">
+      <w:hyperlink r:id="rId11" w:anchor="_Toc31225712" w:history="1">
         <w:r>
           <w:rPr>
             <w:rStyle w:val="Hyperlink"/>
             <w:noProof/>
           </w:rPr>
-          <w:t>Figure 1    Web Interface 'Index' Overview</w:t>
+          <w:t>Figure 1   The AutoWaterManager</w:t>
         </w:r>
         <w:r>
           <w:rPr>
@@ -1594,7 +1592,7 @@
             <w:noProof/>
             <w:webHidden/>
           </w:rPr>
-          <w:instrText xml:space="preserve"> PAGEREF _Toc31140359 \h </w:instrText>
+          <w:instrText xml:space="preserve"> PAGEREF _Toc31225712 \h </w:instrText>
         </w:r>
         <w:r>
           <w:rPr>
@@ -1614,7 +1612,7 @@
             <w:noProof/>
             <w:webHidden/>
           </w:rPr>
-          <w:t>3</w:t>
+          <w:t>1</w:t>
         </w:r>
         <w:r>
           <w:rPr>
@@ -1635,13 +1633,13 @@
           <w:szCs w:val="22"/>
         </w:rPr>
       </w:pPr>
-      <w:hyperlink r:id="rId12" w:anchor="_Toc31140360" w:history="1">
+      <w:hyperlink r:id="rId12" w:anchor="_Toc31225713" w:history="1">
         <w:r>
           <w:rPr>
             <w:rStyle w:val="Hyperlink"/>
             <w:noProof/>
           </w:rPr>
-          <w:t>Figure 2   Web Interface 'Settings' Overview</w:t>
+          <w:t>Figure 2   Wiring of the AutoWaterManager</w:t>
         </w:r>
         <w:r>
           <w:rPr>
@@ -1662,7 +1660,7 @@
             <w:noProof/>
             <w:webHidden/>
           </w:rPr>
-          <w:instrText xml:space="preserve"> PAGEREF _Toc31140360 \h </w:instrText>
+          <w:instrText xml:space="preserve"> PAGEREF _Toc31225713 \h </w:instrText>
         </w:r>
         <w:r>
           <w:rPr>
@@ -1682,7 +1680,7 @@
             <w:noProof/>
             <w:webHidden/>
           </w:rPr>
-          <w:t>4</w:t>
+          <w:t>2</w:t>
         </w:r>
         <w:r>
           <w:rPr>
@@ -1703,13 +1701,13 @@
           <w:szCs w:val="22"/>
         </w:rPr>
       </w:pPr>
-      <w:hyperlink r:id="rId13" w:anchor="_Toc31140361" w:history="1">
+      <w:hyperlink r:id="rId13" w:anchor="_Toc31225714" w:history="1">
         <w:r>
           <w:rPr>
             <w:rStyle w:val="Hyperlink"/>
             <w:noProof/>
           </w:rPr>
-          <w:t>Figure 3   Force Time Input Window</w:t>
+          <w:t>Figure 3    Web Interface 'Index' Overview</w:t>
         </w:r>
         <w:r>
           <w:rPr>
@@ -1730,7 +1728,143 @@
             <w:noProof/>
             <w:webHidden/>
           </w:rPr>
-          <w:instrText xml:space="preserve"> PAGEREF _Toc31140361 \h </w:instrText>
+          <w:instrText xml:space="preserve"> PAGEREF _Toc31225714 \h </w:instrText>
+        </w:r>
+        <w:r>
+          <w:rPr>
+            <w:noProof/>
+            <w:webHidden/>
+          </w:rPr>
+        </w:r>
+        <w:r>
+          <w:rPr>
+            <w:noProof/>
+            <w:webHidden/>
+          </w:rPr>
+          <w:fldChar w:fldCharType="separate"/>
+        </w:r>
+        <w:r>
+          <w:rPr>
+            <w:noProof/>
+            <w:webHidden/>
+          </w:rPr>
+          <w:t>4</w:t>
+        </w:r>
+        <w:r>
+          <w:rPr>
+            <w:noProof/>
+            <w:webHidden/>
+          </w:rPr>
+          <w:fldChar w:fldCharType="end"/>
+        </w:r>
+      </w:hyperlink>
+    </w:p>
+    <w:p>
+      <w:pPr>
+        <w:pStyle w:val="TableofFigures"/>
+        <w:rPr>
+          <w:rFonts w:asciiTheme="minorHAnsi" w:eastAsiaTheme="minorEastAsia" w:hAnsiTheme="minorHAnsi" w:cstheme="minorBidi"/>
+          <w:noProof/>
+          <w:sz w:val="22"/>
+          <w:szCs w:val="22"/>
+        </w:rPr>
+      </w:pPr>
+      <w:hyperlink r:id="rId14" w:anchor="_Toc31225715" w:history="1">
+        <w:r>
+          <w:rPr>
+            <w:rStyle w:val="Hyperlink"/>
+            <w:noProof/>
+          </w:rPr>
+          <w:t>Figure 4   Web Interface 'Settings' Overview</w:t>
+        </w:r>
+        <w:r>
+          <w:rPr>
+            <w:noProof/>
+            <w:webHidden/>
+          </w:rPr>
+          <w:tab/>
+        </w:r>
+        <w:r>
+          <w:rPr>
+            <w:noProof/>
+            <w:webHidden/>
+          </w:rPr>
+          <w:fldChar w:fldCharType="begin"/>
+        </w:r>
+        <w:r>
+          <w:rPr>
+            <w:noProof/>
+            <w:webHidden/>
+          </w:rPr>
+          <w:instrText xml:space="preserve"> PAGEREF _Toc31225715 \h </w:instrText>
+        </w:r>
+        <w:r>
+          <w:rPr>
+            <w:noProof/>
+            <w:webHidden/>
+          </w:rPr>
+        </w:r>
+        <w:r>
+          <w:rPr>
+            <w:noProof/>
+            <w:webHidden/>
+          </w:rPr>
+          <w:fldChar w:fldCharType="separate"/>
+        </w:r>
+        <w:r>
+          <w:rPr>
+            <w:noProof/>
+            <w:webHidden/>
+          </w:rPr>
+          <w:t>4</w:t>
+        </w:r>
+        <w:r>
+          <w:rPr>
+            <w:noProof/>
+            <w:webHidden/>
+          </w:rPr>
+          <w:fldChar w:fldCharType="end"/>
+        </w:r>
+      </w:hyperlink>
+    </w:p>
+    <w:p>
+      <w:pPr>
+        <w:pStyle w:val="TableofFigures"/>
+        <w:rPr>
+          <w:rFonts w:asciiTheme="minorHAnsi" w:eastAsiaTheme="minorEastAsia" w:hAnsiTheme="minorHAnsi" w:cstheme="minorBidi"/>
+          <w:noProof/>
+          <w:sz w:val="22"/>
+          <w:szCs w:val="22"/>
+        </w:rPr>
+      </w:pPr>
+      <w:hyperlink r:id="rId15" w:anchor="_Toc31225716" w:history="1">
+        <w:r>
+          <w:rPr>
+            <w:rStyle w:val="Hyperlink"/>
+            <w:noProof/>
+          </w:rPr>
+          <w:t>Figure 5   Force Time Input Window</w:t>
+        </w:r>
+        <w:r>
+          <w:rPr>
+            <w:noProof/>
+            <w:webHidden/>
+          </w:rPr>
+          <w:tab/>
+        </w:r>
+        <w:r>
+          <w:rPr>
+            <w:noProof/>
+            <w:webHidden/>
+          </w:rPr>
+          <w:fldChar w:fldCharType="begin"/>
+        </w:r>
+        <w:r>
+          <w:rPr>
+            <w:noProof/>
+            <w:webHidden/>
+          </w:rPr>
+          <w:instrText xml:space="preserve"> PAGEREF _Toc31225716 \h </w:instrText>
         </w:r>
         <w:r>
           <w:rPr>
@@ -1829,6 +1963,8 @@
         <w:t>Tables</w:t>
       </w:r>
     </w:p>
+    <w:bookmarkStart w:id="0" w:name="_GoBack"/>
+    <w:bookmarkEnd w:id="0"/>
     <w:p>
       <w:pPr>
         <w:pStyle w:val="TableofFigures"/>
@@ -1860,13 +1996,13 @@
         </w:rPr>
         <w:fldChar w:fldCharType="separate"/>
       </w:r>
-      <w:hyperlink w:anchor="_Toc31140366" w:history="1">
+      <w:hyperlink w:anchor="_Toc31225717" w:history="1">
         <w:r>
           <w:rPr>
             <w:rStyle w:val="Hyperlink"/>
             <w:noProof/>
           </w:rPr>
-          <w:t>Table 1   Available Web Interface Pages</w:t>
+          <w:t>Table 1   Front Panel Button Operations</w:t>
         </w:r>
         <w:r>
           <w:rPr>
@@ -1887,7 +2023,7 @@
             <w:noProof/>
             <w:webHidden/>
           </w:rPr>
-          <w:instrText xml:space="preserve"> PAGEREF _Toc31140366 \h </w:instrText>
+          <w:instrText xml:space="preserve"> PAGEREF _Toc31225717 \h </w:instrText>
         </w:r>
         <w:r>
           <w:rPr>
@@ -1928,13 +2064,13 @@
           <w:szCs w:val="22"/>
         </w:rPr>
       </w:pPr>
-      <w:hyperlink w:anchor="_Toc31140367" w:history="1">
+      <w:hyperlink w:anchor="_Toc31225718" w:history="1">
         <w:r>
           <w:rPr>
             <w:rStyle w:val="Hyperlink"/>
             <w:noProof/>
           </w:rPr>
-          <w:t>Table 2   Message Types and Purposes</w:t>
+          <w:t>Table 2   Available Web Interface Pages</w:t>
         </w:r>
         <w:r>
           <w:rPr>
@@ -1955,7 +2091,7 @@
             <w:noProof/>
             <w:webHidden/>
           </w:rPr>
-          <w:instrText xml:space="preserve"> PAGEREF _Toc31140367 \h </w:instrText>
+          <w:instrText xml:space="preserve"> PAGEREF _Toc31225718 \h </w:instrText>
         </w:r>
         <w:r>
           <w:rPr>
@@ -1975,7 +2111,75 @@
             <w:noProof/>
             <w:webHidden/>
           </w:rPr>
-          <w:t>4</w:t>
+          <w:t>3</w:t>
+        </w:r>
+        <w:r>
+          <w:rPr>
+            <w:noProof/>
+            <w:webHidden/>
+          </w:rPr>
+          <w:fldChar w:fldCharType="end"/>
+        </w:r>
+      </w:hyperlink>
+    </w:p>
+    <w:p>
+      <w:pPr>
+        <w:pStyle w:val="TableofFigures"/>
+        <w:rPr>
+          <w:rFonts w:asciiTheme="minorHAnsi" w:eastAsiaTheme="minorEastAsia" w:hAnsiTheme="minorHAnsi" w:cstheme="minorBidi"/>
+          <w:noProof/>
+          <w:sz w:val="22"/>
+          <w:szCs w:val="22"/>
+        </w:rPr>
+      </w:pPr>
+      <w:hyperlink w:anchor="_Toc31225719" w:history="1">
+        <w:r>
+          <w:rPr>
+            <w:rStyle w:val="Hyperlink"/>
+            <w:noProof/>
+          </w:rPr>
+          <w:t>Table 3   Message Types and Purposes</w:t>
+        </w:r>
+        <w:r>
+          <w:rPr>
+            <w:noProof/>
+            <w:webHidden/>
+          </w:rPr>
+          <w:tab/>
+        </w:r>
+        <w:r>
+          <w:rPr>
+            <w:noProof/>
+            <w:webHidden/>
+          </w:rPr>
+          <w:fldChar w:fldCharType="begin"/>
+        </w:r>
+        <w:r>
+          <w:rPr>
+            <w:noProof/>
+            <w:webHidden/>
+          </w:rPr>
+          <w:instrText xml:space="preserve"> PAGEREF _Toc31225719 \h </w:instrText>
+        </w:r>
+        <w:r>
+          <w:rPr>
+            <w:noProof/>
+            <w:webHidden/>
+          </w:rPr>
+        </w:r>
+        <w:r>
+          <w:rPr>
+            <w:noProof/>
+            <w:webHidden/>
+          </w:rPr>
+          <w:fldChar w:fldCharType="separate"/>
+        </w:r>
+        <w:r>
+          <w:rPr>
+            <w:noProof/>
+            <w:webHidden/>
+          </w:rPr>
+          <w:t>5</w:t>
         </w:r>
         <w:r>
           <w:rPr>
@@ -2011,8 +2215,8 @@
           <w:szCs w:val="36"/>
         </w:rPr>
         <w:sectPr>
-          <w:headerReference w:type="default" r:id="rId14"/>
-          <w:footerReference w:type="default" r:id="rId15"/>
+          <w:headerReference w:type="default" r:id="rId16"/>
+          <w:footerReference w:type="default" r:id="rId17"/>
           <w:pgSz w:w="12240" w:h="15840" w:code="1"/>
           <w:pgMar w:top="1200" w:right="1200" w:bottom="1440" w:left="1200" w:header="0" w:footer="960" w:gutter="0"/>
           <w:pgNumType w:fmt="lowerRoman" w:start="1"/>
@@ -2038,10 +2242,10 @@
     <w:p>
       <w:pPr>
         <w:sectPr>
-          <w:headerReference w:type="default" r:id="rId16"/>
-          <w:footerReference w:type="default" r:id="rId17"/>
-          <w:headerReference w:type="first" r:id="rId18"/>
-          <w:footerReference w:type="first" r:id="rId19"/>
+          <w:headerReference w:type="default" r:id="rId18"/>
+          <w:footerReference w:type="default" r:id="rId19"/>
+          <w:headerReference w:type="first" r:id="rId20"/>
+          <w:footerReference w:type="first" r:id="rId21"/>
           <w:pgSz w:w="12240" w:h="15840" w:code="1"/>
           <w:pgMar w:top="1800" w:right="1200" w:bottom="1440" w:left="1200" w:header="960" w:footer="960" w:gutter="0"/>
           <w:pgNumType w:start="1"/>
@@ -2135,7 +2339,7 @@
           <w:szCs w:val="18"/>
         </w:rPr>
       </w:pPr>
-      <w:bookmarkStart w:id="1" w:name="_Toc31141123"/>
+      <w:bookmarkStart w:id="1" w:name="_Toc31225696"/>
       <w:r>
         <w:rPr>
           <w:sz w:val="40"/>
@@ -2228,7 +2432,7 @@
       <w:pPr>
         <w:pStyle w:val="Heading1"/>
       </w:pPr>
-      <w:bookmarkStart w:id="2" w:name="_Toc31141124"/>
+      <w:bookmarkStart w:id="2" w:name="_Toc31225697"/>
       <w:r>
         <w:t>Getting Started with the AutoWaterManager</w:t>
       </w:r>
@@ -2239,6 +2443,95 @@
         <w:pStyle w:val="BodyText"/>
       </w:pPr>
       <w:r>
+        <w:rPr>
+          <w:noProof/>
+        </w:rPr>
+        <w:drawing>
+          <wp:anchor distT="0" distB="0" distL="114300" distR="114300" simplePos="0" relativeHeight="251674624" behindDoc="1" locked="0" layoutInCell="1" allowOverlap="1" wp14:anchorId="220D4095" wp14:editId="31D7EEAA">
+            <wp:simplePos x="0" y="0"/>
+            <wp:positionH relativeFrom="column">
+              <wp:posOffset>-18415</wp:posOffset>
+            </wp:positionH>
+            <wp:positionV relativeFrom="paragraph">
+              <wp:posOffset>673735</wp:posOffset>
+            </wp:positionV>
+            <wp:extent cx="2228215" cy="2667000"/>
+            <wp:effectExtent l="0" t="0" r="635" b="0"/>
+            <wp:wrapTight wrapText="bothSides">
+              <wp:wrapPolygon edited="0">
+                <wp:start x="14773" y="154"/>
+                <wp:lineTo x="2770" y="1234"/>
+                <wp:lineTo x="1662" y="1389"/>
+                <wp:lineTo x="1662" y="2931"/>
+                <wp:lineTo x="923" y="3857"/>
+                <wp:lineTo x="923" y="10337"/>
+                <wp:lineTo x="1662" y="15274"/>
+                <wp:lineTo x="1662" y="20057"/>
+                <wp:lineTo x="2770" y="20211"/>
+                <wp:lineTo x="14773" y="20211"/>
+                <wp:lineTo x="14773" y="21291"/>
+                <wp:lineTo x="17913" y="21291"/>
+                <wp:lineTo x="17913" y="20211"/>
+                <wp:lineTo x="19575" y="20211"/>
+                <wp:lineTo x="20129" y="19440"/>
+                <wp:lineTo x="20313" y="15737"/>
+                <wp:lineTo x="19944" y="12806"/>
+                <wp:lineTo x="21237" y="11571"/>
+                <wp:lineTo x="21421" y="10954"/>
+                <wp:lineTo x="21052" y="10337"/>
+                <wp:lineTo x="19944" y="7869"/>
+                <wp:lineTo x="20129" y="3394"/>
+                <wp:lineTo x="20129" y="2006"/>
+                <wp:lineTo x="19575" y="1389"/>
+                <wp:lineTo x="17913" y="154"/>
+                <wp:lineTo x="14773" y="154"/>
+              </wp:wrapPolygon>
+            </wp:wrapTight>
+            <wp:docPr id="12" name="Picture 12"/>
+            <wp:cNvGraphicFramePr>
+              <a:graphicFrameLocks xmlns:a="http://schemas.openxmlformats.org/drawingml/2006/main" noChangeAspect="1"/>
+            </wp:cNvGraphicFramePr>
+            <a:graphic xmlns:a="http://schemas.openxmlformats.org/drawingml/2006/main">
+              <a:graphicData uri="http://schemas.openxmlformats.org/drawingml/2006/picture">
+                <pic:pic xmlns:pic="http://schemas.openxmlformats.org/drawingml/2006/picture">
+                  <pic:nvPicPr>
+                    <pic:cNvPr id="12" name="render.png"/>
+                    <pic:cNvPicPr/>
+                  </pic:nvPicPr>
+                  <pic:blipFill>
+                    <a:blip r:embed="rId22" cstate="print">
+                      <a:extLst>
+                        <a:ext uri="{28A0092B-C50C-407E-A947-70E740481C1C}">
+                          <a14:useLocalDpi xmlns:a14="http://schemas.microsoft.com/office/drawing/2010/main" val="0"/>
+                        </a:ext>
+                      </a:extLst>
+                    </a:blip>
+                    <a:stretch>
+                      <a:fillRect/>
+                    </a:stretch>
+                  </pic:blipFill>
+                  <pic:spPr>
+                    <a:xfrm>
+                      <a:off x="0" y="0"/>
+                      <a:ext cx="2228215" cy="2667000"/>
+                    </a:xfrm>
+                    <a:prstGeom prst="rect">
+                      <a:avLst/>
+                    </a:prstGeom>
+                  </pic:spPr>
+                </pic:pic>
+              </a:graphicData>
+            </a:graphic>
+            <wp14:sizeRelH relativeFrom="page">
+              <wp14:pctWidth>0</wp14:pctWidth>
+            </wp14:sizeRelH>
+            <wp14:sizeRelV relativeFrom="page">
+              <wp14:pctHeight>0</wp14:pctHeight>
+            </wp14:sizeRelV>
+          </wp:anchor>
+        </w:drawing>
+      </w:r>
+      <w:r>
         <w:t xml:space="preserve">The </w:t>
       </w:r>
       <w:r>
@@ -2267,6 +2560,142 @@
         <w:pStyle w:val="BodyText"/>
       </w:pPr>
       <w:r>
+        <w:rPr>
+          <w:noProof/>
+        </w:rPr>
+        <mc:AlternateContent>
+          <mc:Choice Requires="wps">
+            <w:drawing>
+              <wp:anchor distT="0" distB="0" distL="114300" distR="114300" simplePos="0" relativeHeight="251677696" behindDoc="1" locked="0" layoutInCell="1" allowOverlap="1" wp14:anchorId="2C2875F6" wp14:editId="2A75AABA">
+                <wp:simplePos x="0" y="0"/>
+                <wp:positionH relativeFrom="column">
+                  <wp:posOffset>190500</wp:posOffset>
+                </wp:positionH>
+                <wp:positionV relativeFrom="paragraph">
+                  <wp:posOffset>692785</wp:posOffset>
+                </wp:positionV>
+                <wp:extent cx="1314450" cy="171450"/>
+                <wp:effectExtent l="0" t="0" r="0" b="0"/>
+                <wp:wrapTight wrapText="bothSides">
+                  <wp:wrapPolygon edited="0">
+                    <wp:start x="0" y="0"/>
+                    <wp:lineTo x="0" y="19200"/>
+                    <wp:lineTo x="21287" y="19200"/>
+                    <wp:lineTo x="21287" y="0"/>
+                    <wp:lineTo x="0" y="0"/>
+                  </wp:wrapPolygon>
+                </wp:wrapTight>
+                <wp:docPr id="14" name="Text Box 14"/>
+                <wp:cNvGraphicFramePr/>
+                <a:graphic xmlns:a="http://schemas.openxmlformats.org/drawingml/2006/main">
+                  <a:graphicData uri="http://schemas.microsoft.com/office/word/2010/wordprocessingShape">
+                    <wps:wsp>
+                      <wps:cNvSpPr txBox="1"/>
+                      <wps:spPr>
+                        <a:xfrm>
+                          <a:off x="0" y="0"/>
+                          <a:ext cx="1314450" cy="171450"/>
+                        </a:xfrm>
+                        <a:prstGeom prst="rect">
+                          <a:avLst/>
+                        </a:prstGeom>
+                        <a:solidFill>
+                          <a:prstClr val="white"/>
+                        </a:solidFill>
+                        <a:ln>
+                          <a:noFill/>
+                        </a:ln>
+                      </wps:spPr>
+                      <wps:txbx>
+                        <w:txbxContent>
+                          <w:p>
+                            <w:pPr>
+                              <w:pStyle w:val="Caption"/>
+                              <w:rPr>
+                                <w:noProof/>
+                                <w:sz w:val="24"/>
+                              </w:rPr>
+                            </w:pPr>
+                            <w:bookmarkStart w:id="3" w:name="_Toc31225712"/>
+                            <w:r>
+                              <w:t xml:space="preserve">Figure </w:t>
+                            </w:r>
+                            <w:fldSimple w:instr=" SEQ Figure \* ARABIC ">
+                              <w:r>
+                                <w:rPr>
+                                  <w:noProof/>
+                                </w:rPr>
+                                <w:t>1</w:t>
+                              </w:r>
+                            </w:fldSimple>
+                            <w:r>
+                              <w:t xml:space="preserve">   The AutoWaterManager</w:t>
+                            </w:r>
+                            <w:bookmarkEnd w:id="3"/>
+                          </w:p>
+                        </w:txbxContent>
+                      </wps:txbx>
+                      <wps:bodyPr rot="0" spcFirstLastPara="0" vertOverflow="overflow" horzOverflow="overflow" vert="horz" wrap="square" lIns="0" tIns="0" rIns="0" bIns="0" numCol="1" spcCol="0" rtlCol="0" fromWordArt="0" anchor="t" anchorCtr="0" forceAA="0" compatLnSpc="1">
+                        <a:prstTxWarp prst="textNoShape">
+                          <a:avLst/>
+                        </a:prstTxWarp>
+                        <a:noAutofit/>
+                      </wps:bodyPr>
+                    </wps:wsp>
+                  </a:graphicData>
+                </a:graphic>
+                <wp14:sizeRelH relativeFrom="margin">
+                  <wp14:pctWidth>0</wp14:pctWidth>
+                </wp14:sizeRelH>
+                <wp14:sizeRelV relativeFrom="margin">
+                  <wp14:pctHeight>0</wp14:pctHeight>
+                </wp14:sizeRelV>
+              </wp:anchor>
+            </w:drawing>
+          </mc:Choice>
+          <mc:Fallback>
+            <w:pict>
+              <v:shapetype w14:anchorId="2C2875F6" id="_x0000_t202" coordsize="21600,21600" o:spt="202" path="m,l,21600r21600,l21600,xe">
+                <v:stroke joinstyle="miter"/>
+                <v:path gradientshapeok="t" o:connecttype="rect"/>
+              </v:shapetype>
+              <v:shape id="Text Box 14" o:spid="_x0000_s1026" type="#_x0000_t202" style="position:absolute;left:0;text-align:left;margin-left:15pt;margin-top:54.55pt;width:103.5pt;height:13.5pt;z-index:-251638784;visibility:visible;mso-wrap-style:square;mso-width-percent:0;mso-height-percent:0;mso-wrap-distance-left:9pt;mso-wrap-distance-top:0;mso-wrap-distance-right:9pt;mso-wrap-distance-bottom:0;mso-position-horizontal:absolute;mso-position-horizontal-relative:text;mso-position-vertical:absolute;mso-position-vertical-relative:text;mso-width-percent:0;mso-height-percent:0;mso-width-relative:margin;mso-height-relative:margin;v-text-anchor:top" o:gfxdata="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" stroked="f">
+                <v:textbox inset="0,0,0,0">
+                  <w:txbxContent>
+                    <w:p>
+                      <w:pPr>
+                        <w:pStyle w:val="Caption"/>
+                        <w:rPr>
+                          <w:noProof/>
+                          <w:sz w:val="24"/>
+                        </w:rPr>
+                      </w:pPr>
+                      <w:bookmarkStart w:id="4" w:name="_Toc31225712"/>
+                      <w:r>
+                        <w:t xml:space="preserve">Figure </w:t>
+                      </w:r>
+                      <w:fldSimple w:instr=" SEQ Figure \* ARABIC ">
+                        <w:r>
+                          <w:rPr>
+                            <w:noProof/>
+                          </w:rPr>
+                          <w:t>1</w:t>
+                        </w:r>
+                      </w:fldSimple>
+                      <w:r>
+                        <w:t xml:space="preserve">   The AutoWaterManager</w:t>
+                      </w:r>
+                      <w:bookmarkEnd w:id="4"/>
+                    </w:p>
+                  </w:txbxContent>
+                </v:textbox>
+                <w10:wrap type="tight"/>
+              </v:shape>
+            </w:pict>
+          </mc:Fallback>
+        </mc:AlternateContent>
+      </w:r>
+      <w:r>
         <w:t xml:space="preserve">Three user interfaces are provided with the AutoWaterManager to provide reliable and versatile control. Access to settings and configuration is granted through two of the three interfaces, the web interface and the RESTful API. It is through both interfaces that users can change the system parameters, download historic data logs, and monitor system performance. The additional </w:t>
       </w:r>
       <w:r>
@@ -2277,11 +2706,12 @@
       <w:pPr>
         <w:pStyle w:val="Heading2"/>
       </w:pPr>
-      <w:bookmarkStart w:id="3" w:name="_Toc31141125"/>
+      <w:bookmarkStart w:id="5" w:name="_Toc31225698"/>
       <w:r>
         <w:rPr>
           <w:noProof/>
         </w:rPr>
+        <w:lastRenderedPageBreak/>
         <mc:AlternateContent>
           <mc:Choice Requires="wps">
             <w:drawing>
@@ -2371,11 +2801,7 @@
           </mc:Choice>
           <mc:Fallback>
             <w:pict>
-              <v:shapetype w14:anchorId="0E07DECD" id="_x0000_t202" coordsize="21600,21600" o:spt="202" path="m,l,21600r21600,l21600,xe">
-                <v:stroke joinstyle="miter"/>
-                <v:path gradientshapeok="t" o:connecttype="rect"/>
-              </v:shapetype>
-              <v:shape id="Text Box 1" o:spid="_x0000_s1026" type="#_x0000_t202" style="position:absolute;margin-left:0;margin-top:1.3pt;width:84.75pt;height:88.5pt;z-index:-251656192;visibility:visible;mso-wrap-style:square;mso-width-percent:0;mso-height-percent:0;mso-wrap-distance-left:9pt;mso-wrap-distance-top:0;mso-wrap-distance-right:9pt;mso-wrap-distance-bottom:0;mso-position-horizontal:absolute;mso-position-horizontal-relative:text;mso-position-vertical:absolute;mso-position-vertical-relative:text;mso-width-percent:0;mso-height-percent:0;mso-width-relative:margin;mso-height-relative:margin;v-text-anchor:middle" o:gfxdata="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" fillcolor="#bfbfbf [2412]" stroked="f" strokeweight=".5pt">
+              <v:shape w14:anchorId="0E07DECD" id="Text Box 1" o:spid="_x0000_s1027" type="#_x0000_t202" style="position:absolute;margin-left:0;margin-top:1.3pt;width:84.75pt;height:88.5pt;z-index:-251656192;visibility:visible;mso-wrap-style:square;mso-width-percent:0;mso-height-percent:0;mso-wrap-distance-left:9pt;mso-wrap-distance-top:0;mso-wrap-distance-right:9pt;mso-wrap-distance-bottom:0;mso-position-horizontal:absolute;mso-position-horizontal-relative:text;mso-position-vertical:absolute;mso-position-vertical-relative:text;mso-width-percent:0;mso-height-percent:0;mso-width-relative:margin;mso-height-relative:margin;v-text-anchor:middle" o:gfxdata="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" fillcolor="#bfbfbf [2412]" stroked="f" strokeweight=".5pt">
                 <v:textbox>
                   <w:txbxContent>
                     <w:p>
@@ -2409,7 +2835,7 @@
       <w:r>
         <w:t>Installation Considerations</w:t>
       </w:r>
-      <w:bookmarkEnd w:id="3"/>
+      <w:bookmarkEnd w:id="5"/>
     </w:p>
     <w:p>
       <w:pPr>
@@ -2430,6 +2856,201 @@
         <w:pStyle w:val="BodyText"/>
       </w:pPr>
       <w:r>
+        <w:rPr>
+          <w:noProof/>
+        </w:rPr>
+        <mc:AlternateContent>
+          <mc:Choice Requires="wps">
+            <w:drawing>
+              <wp:anchor distT="0" distB="0" distL="114300" distR="114300" simplePos="0" relativeHeight="251679744" behindDoc="1" locked="0" layoutInCell="1" allowOverlap="1" wp14:anchorId="3EA906C9" wp14:editId="6DB028EB">
+                <wp:simplePos x="0" y="0"/>
+                <wp:positionH relativeFrom="column">
+                  <wp:posOffset>2828925</wp:posOffset>
+                </wp:positionH>
+                <wp:positionV relativeFrom="paragraph">
+                  <wp:posOffset>1884680</wp:posOffset>
+                </wp:positionV>
+                <wp:extent cx="3124200" cy="635"/>
+                <wp:effectExtent l="0" t="0" r="0" b="0"/>
+                <wp:wrapTight wrapText="bothSides">
+                  <wp:wrapPolygon edited="0">
+                    <wp:start x="0" y="0"/>
+                    <wp:lineTo x="0" y="21600"/>
+                    <wp:lineTo x="21600" y="21600"/>
+                    <wp:lineTo x="21600" y="0"/>
+                  </wp:wrapPolygon>
+                </wp:wrapTight>
+                <wp:docPr id="15" name="Text Box 15"/>
+                <wp:cNvGraphicFramePr/>
+                <a:graphic xmlns:a="http://schemas.openxmlformats.org/drawingml/2006/main">
+                  <a:graphicData uri="http://schemas.microsoft.com/office/word/2010/wordprocessingShape">
+                    <wps:wsp>
+                      <wps:cNvSpPr txBox="1"/>
+                      <wps:spPr>
+                        <a:xfrm>
+                          <a:off x="0" y="0"/>
+                          <a:ext cx="3124200" cy="635"/>
+                        </a:xfrm>
+                        <a:prstGeom prst="rect">
+                          <a:avLst/>
+                        </a:prstGeom>
+                        <a:solidFill>
+                          <a:prstClr val="white"/>
+                        </a:solidFill>
+                        <a:ln>
+                          <a:noFill/>
+                        </a:ln>
+                      </wps:spPr>
+                      <wps:txbx>
+                        <w:txbxContent>
+                          <w:p>
+                            <w:pPr>
+                              <w:pStyle w:val="Caption"/>
+                              <w:jc w:val="center"/>
+                              <w:rPr>
+                                <w:noProof/>
+                                <w:sz w:val="24"/>
+                              </w:rPr>
+                            </w:pPr>
+                            <w:bookmarkStart w:id="6" w:name="_Toc31225713"/>
+                            <w:r>
+                              <w:t xml:space="preserve">Figure </w:t>
+                            </w:r>
+                            <w:fldSimple w:instr=" SEQ Figure \* ARABIC ">
+                              <w:r>
+                                <w:rPr>
+                                  <w:noProof/>
+                                </w:rPr>
+                                <w:t>2</w:t>
+                              </w:r>
+                            </w:fldSimple>
+                            <w:r>
+                              <w:t xml:space="preserve">   Wiring of the AutoWaterManager</w:t>
+                            </w:r>
+                            <w:bookmarkEnd w:id="6"/>
+                          </w:p>
+                        </w:txbxContent>
+                      </wps:txbx>
+                      <wps:bodyPr rot="0" spcFirstLastPara="0" vertOverflow="overflow" horzOverflow="overflow" vert="horz" wrap="square" lIns="0" tIns="0" rIns="0" bIns="0" numCol="1" spcCol="0" rtlCol="0" fromWordArt="0" anchor="t" anchorCtr="0" forceAA="0" compatLnSpc="1">
+                        <a:prstTxWarp prst="textNoShape">
+                          <a:avLst/>
+                        </a:prstTxWarp>
+                        <a:spAutoFit/>
+                      </wps:bodyPr>
+                    </wps:wsp>
+                  </a:graphicData>
+                </a:graphic>
+              </wp:anchor>
+            </w:drawing>
+          </mc:Choice>
+          <mc:Fallback>
+            <w:pict>
+              <v:shape w14:anchorId="3EA906C9" id="Text Box 15" o:spid="_x0000_s1028" type="#_x0000_t202" style="position:absolute;left:0;text-align:left;margin-left:222.75pt;margin-top:148.4pt;width:246pt;height:.05pt;z-index:-251636736;visibility:visible;mso-wrap-style:square;mso-wrap-distance-left:9pt;mso-wrap-distance-top:0;mso-wrap-distance-right:9pt;mso-wrap-distance-bottom:0;mso-position-horizontal:absolute;mso-position-horizontal-relative:text;mso-position-vertical:absolute;mso-position-vertical-relative:text;v-text-anchor:top" o:gfxdata="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" stroked="f">
+                <v:textbox style="mso-fit-shape-to-text:t" inset="0,0,0,0">
+                  <w:txbxContent>
+                    <w:p>
+                      <w:pPr>
+                        <w:pStyle w:val="Caption"/>
+                        <w:jc w:val="center"/>
+                        <w:rPr>
+                          <w:noProof/>
+                          <w:sz w:val="24"/>
+                        </w:rPr>
+                      </w:pPr>
+                      <w:bookmarkStart w:id="7" w:name="_Toc31225713"/>
+                      <w:r>
+                        <w:t xml:space="preserve">Figure </w:t>
+                      </w:r>
+                      <w:fldSimple w:instr=" SEQ Figure \* ARABIC ">
+                        <w:r>
+                          <w:rPr>
+                            <w:noProof/>
+                          </w:rPr>
+                          <w:t>2</w:t>
+                        </w:r>
+                      </w:fldSimple>
+                      <w:r>
+                        <w:t xml:space="preserve">   Wiring of the AutoWaterManager</w:t>
+                      </w:r>
+                      <w:bookmarkEnd w:id="7"/>
+                    </w:p>
+                  </w:txbxContent>
+                </v:textbox>
+                <w10:wrap type="tight"/>
+              </v:shape>
+            </w:pict>
+          </mc:Fallback>
+        </mc:AlternateContent>
+      </w:r>
+      <w:r>
+        <w:rPr>
+          <w:noProof/>
+        </w:rPr>
+        <w:drawing>
+          <wp:anchor distT="0" distB="0" distL="114300" distR="114300" simplePos="0" relativeHeight="251675648" behindDoc="1" locked="0" layoutInCell="1" allowOverlap="1" wp14:anchorId="5293D3C0" wp14:editId="3C0A93C4">
+            <wp:simplePos x="0" y="0"/>
+            <wp:positionH relativeFrom="column">
+              <wp:posOffset>2828925</wp:posOffset>
+            </wp:positionH>
+            <wp:positionV relativeFrom="paragraph">
+              <wp:posOffset>557530</wp:posOffset>
+            </wp:positionV>
+            <wp:extent cx="3124200" cy="1270000"/>
+            <wp:effectExtent l="0" t="0" r="0" b="6350"/>
+            <wp:wrapTight wrapText="bothSides">
+              <wp:wrapPolygon edited="0">
+                <wp:start x="0" y="0"/>
+                <wp:lineTo x="0" y="21384"/>
+                <wp:lineTo x="21468" y="21384"/>
+                <wp:lineTo x="21468" y="0"/>
+                <wp:lineTo x="0" y="0"/>
+              </wp:wrapPolygon>
+            </wp:wrapTight>
+            <wp:docPr id="13" name="Picture 13" descr="A screenshot of a cell phone&#10;&#10;Description automatically generated"/>
+            <wp:cNvGraphicFramePr>
+              <a:graphicFrameLocks xmlns:a="http://schemas.openxmlformats.org/drawingml/2006/main" noChangeAspect="1"/>
+            </wp:cNvGraphicFramePr>
+            <a:graphic xmlns:a="http://schemas.openxmlformats.org/drawingml/2006/main">
+              <a:graphicData uri="http://schemas.openxmlformats.org/drawingml/2006/picture">
+                <pic:pic xmlns:pic="http://schemas.openxmlformats.org/drawingml/2006/picture">
+                  <pic:nvPicPr>
+                    <pic:cNvPr id="13" name="wireconn.png"/>
+                    <pic:cNvPicPr/>
+                  </pic:nvPicPr>
+                  <pic:blipFill>
+                    <a:blip r:embed="rId23" cstate="print">
+                      <a:extLst>
+                        <a:ext uri="{28A0092B-C50C-407E-A947-70E740481C1C}">
+                          <a14:useLocalDpi xmlns:a14="http://schemas.microsoft.com/office/drawing/2010/main" val="0"/>
+                        </a:ext>
+                      </a:extLst>
+                    </a:blip>
+                    <a:stretch>
+                      <a:fillRect/>
+                    </a:stretch>
+                  </pic:blipFill>
+                  <pic:spPr>
+                    <a:xfrm>
+                      <a:off x="0" y="0"/>
+                      <a:ext cx="3124200" cy="1270000"/>
+                    </a:xfrm>
+                    <a:prstGeom prst="rect">
+                      <a:avLst/>
+                    </a:prstGeom>
+                  </pic:spPr>
+                </pic:pic>
+              </a:graphicData>
+            </a:graphic>
+            <wp14:sizeRelH relativeFrom="page">
+              <wp14:pctWidth>0</wp14:pctWidth>
+            </wp14:sizeRelH>
+            <wp14:sizeRelV relativeFrom="page">
+              <wp14:pctHeight>0</wp14:pctHeight>
+            </wp14:sizeRelV>
+          </wp:anchor>
+        </w:drawing>
+      </w:r>
+      <w:r>
         <w:t>The AutoWaterManager is to be mounted by means of direct wall</w:t>
       </w:r>
       <w:r>
@@ -2450,20 +3071,27 @@
     </w:p>
     <w:p>
       <w:pPr>
+        <w:pStyle w:val="BodyText"/>
+      </w:pPr>
+      <w:r>
+        <w:t>The AutoWaterManager utilizes a wiring block for convenient wiring application. The wiring of line power and relay contact outputs is documented at right in Figure 2.</w:t>
+      </w:r>
+    </w:p>
+    <w:p>
+      <w:pPr>
         <w:pStyle w:val="Heading1"/>
       </w:pPr>
-      <w:bookmarkStart w:id="4" w:name="_Toc31141126"/>
-      <w:r>
-        <w:lastRenderedPageBreak/>
+      <w:bookmarkStart w:id="8" w:name="_Toc31225699"/>
+      <w:r>
         <w:t>Front Panel</w:t>
       </w:r>
-      <w:bookmarkEnd w:id="4"/>
+      <w:bookmarkEnd w:id="8"/>
     </w:p>
     <w:p>
       <w:pPr>
         <w:pStyle w:val="Heading1"/>
         <w:sectPr>
-          <w:footerReference w:type="default" r:id="rId20"/>
+          <w:footerReference w:type="default" r:id="rId24"/>
           <w:type w:val="continuous"/>
           <w:pgSz w:w="12240" w:h="15840" w:code="1"/>
           <w:pgMar w:top="1440" w:right="1440" w:bottom="1440" w:left="1440" w:header="965" w:footer="965" w:gutter="0"/>
@@ -2475,198 +3103,462 @@
     </w:p>
     <w:p>
       <w:pPr>
-        <w:pStyle w:val="Heading6"/>
-        <w:framePr w:hSpace="187" w:wrap="around" w:hAnchor="margin" w:xAlign="left" w:y="404"/>
-      </w:pPr>
-      <w:r>
-        <w:rPr>
-          <w:rStyle w:val="Emphasis"/>
-        </w:rPr>
-        <w:t>Using the Break</w:t>
-      </w:r>
-      <w:r>
-        <w:t xml:space="preserve"> command, you can insert a page, column, or section break.</w:t>
-      </w:r>
-    </w:p>
-    <w:p>
-      <w:pPr>
         <w:pStyle w:val="BodyText"/>
       </w:pPr>
       <w:r>
-        <w:t>In this manual, section breaks are the secret to success. Double-click the section break</w:t>
-      </w:r>
-      <w:r>
-        <w:fldChar w:fldCharType="begin"/>
-      </w:r>
-      <w:r>
-        <w:instrText xml:space="preserve"> XE "</w:instrText>
-      </w:r>
-      <w:r>
-        <w:instrText>section break</w:instrText>
-      </w:r>
-      <w:r>
-        <w:instrText xml:space="preserve">" </w:instrText>
-      </w:r>
-      <w:r>
-        <w:fldChar w:fldCharType="end"/>
-      </w:r>
-      <w:r>
-        <w:t xml:space="preserve"> above to activate the </w:t>
-      </w:r>
-      <w:r>
-        <w:rPr>
-          <w:b/>
-        </w:rPr>
-        <w:t>Page Setup</w:t>
-      </w:r>
-      <w:r>
-        <w:t xml:space="preserve"> menu. C</w:t>
-      </w:r>
-      <w:r>
-        <w:t>lick</w:t>
-      </w:r>
-      <w:r>
-        <w:t xml:space="preserve"> the </w:t>
-      </w:r>
-      <w:r>
-        <w:rPr>
-          <w:b/>
-        </w:rPr>
-        <w:t>Margins</w:t>
-      </w:r>
-      <w:r>
-        <w:t xml:space="preserve"> tab. As you can see, this section (page) has margins of 1.25 inches top and bottom, 2.33 left, and .83 right—with headers and footers of .67 inches. Special section margins</w:t>
-      </w:r>
-      <w:r>
-        <w:fldChar w:fldCharType="begin"/>
-      </w:r>
-      <w:r>
-        <w:instrText xml:space="preserve"> XE "</w:instrText>
-      </w:r>
-      <w:r>
-        <w:instrText>margins</w:instrText>
-      </w:r>
-      <w:r>
-        <w:instrText xml:space="preserve">" </w:instrText>
-      </w:r>
-      <w:r>
-        <w:fldChar w:fldCharType="end"/>
-      </w:r>
-      <w:r>
-        <w:t xml:space="preserve"> make it possible for this manual to use framed Styles—such as the Icon 1 </w:t>
-      </w:r>
-      <w:r>
-        <w:t>s</w:t>
-      </w:r>
-      <w:r>
-        <w:t>tyle</w:t>
-      </w:r>
-      <w:r>
-        <w:fldChar w:fldCharType="begin"/>
-      </w:r>
-      <w:r>
-        <w:instrText xml:space="preserve"> XE "</w:instrText>
-      </w:r>
-      <w:r>
-        <w:instrText>s</w:instrText>
-      </w:r>
-      <w:r>
-        <w:instrText>tyle</w:instrText>
-      </w:r>
-      <w:r>
-        <w:instrText xml:space="preserve">" </w:instrText>
-      </w:r>
-      <w:r>
-        <w:fldChar w:fldCharType="end"/>
-      </w:r>
-      <w:r>
-        <w:t>—which will move with the text.</w:t>
-      </w:r>
-    </w:p>
-    <w:p>
-      <w:pPr>
-        <w:pStyle w:val="ListBullet"/>
-        <w:numPr>
-          <w:ilvl w:val="0"/>
-          <w:numId w:val="5"/>
-        </w:numPr>
-      </w:pPr>
-      <w:r>
-        <w:t>Breaks in a Word document appear as “labeled,” dotted double-lines.</w:t>
-      </w:r>
-    </w:p>
-    <w:p>
-      <w:pPr>
-        <w:pStyle w:val="ListBullet"/>
-        <w:numPr>
-          <w:ilvl w:val="0"/>
-          <w:numId w:val="6"/>
-        </w:numPr>
-      </w:pPr>
-      <w:r>
-        <w:rPr>
-          <w:rStyle w:val="Emphasis"/>
-        </w:rPr>
-        <w:t>To insert a section break</w:t>
-      </w:r>
-      <w:r>
-        <w:t>, c</w:t>
-      </w:r>
-      <w:r>
-        <w:t>lick</w:t>
+        <w:rPr>
+          <w:noProof/>
+          <w:szCs w:val="32"/>
+        </w:rPr>
+        <mc:AlternateContent>
+          <mc:Choice Requires="wps">
+            <w:drawing>
+              <wp:anchor distT="0" distB="0" distL="114300" distR="114300" simplePos="0" relativeHeight="251673600" behindDoc="1" locked="0" layoutInCell="1" allowOverlap="1" wp14:anchorId="4647579B" wp14:editId="1B09AC83">
+                <wp:simplePos x="0" y="0"/>
+                <wp:positionH relativeFrom="column">
+                  <wp:posOffset>19050</wp:posOffset>
+                </wp:positionH>
+                <wp:positionV relativeFrom="paragraph">
+                  <wp:posOffset>270510</wp:posOffset>
+                </wp:positionV>
+                <wp:extent cx="1362075" cy="1019175"/>
+                <wp:effectExtent l="0" t="0" r="9525" b="9525"/>
+                <wp:wrapTight wrapText="bothSides">
+                  <wp:wrapPolygon edited="0">
+                    <wp:start x="0" y="0"/>
+                    <wp:lineTo x="0" y="21398"/>
+                    <wp:lineTo x="21449" y="21398"/>
+                    <wp:lineTo x="21449" y="0"/>
+                    <wp:lineTo x="0" y="0"/>
+                  </wp:wrapPolygon>
+                </wp:wrapTight>
+                <wp:docPr id="11" name="Text Box 11"/>
+                <wp:cNvGraphicFramePr/>
+                <a:graphic xmlns:a="http://schemas.openxmlformats.org/drawingml/2006/main">
+                  <a:graphicData uri="http://schemas.microsoft.com/office/word/2010/wordprocessingShape">
+                    <wps:wsp>
+                      <wps:cNvSpPr txBox="1"/>
+                      <wps:spPr>
+                        <a:xfrm>
+                          <a:off x="0" y="0"/>
+                          <a:ext cx="1362075" cy="1019175"/>
+                        </a:xfrm>
+                        <a:prstGeom prst="rect">
+                          <a:avLst/>
+                        </a:prstGeom>
+                        <a:solidFill>
+                          <a:schemeClr val="lt1"/>
+                        </a:solidFill>
+                        <a:ln w="6350">
+                          <a:noFill/>
+                        </a:ln>
+                      </wps:spPr>
+                      <wps:txbx>
+                        <w:txbxContent>
+                          <w:p>
+                            <w:pPr>
+                              <w:pStyle w:val="Heading5"/>
+                              <w:spacing w:before="0" w:after="0"/>
+                            </w:pPr>
+                            <w:r>
+                              <w:t>Not Working?</w:t>
+                            </w:r>
+                          </w:p>
+                          <w:p>
+                            <w:pPr>
+                              <w:pStyle w:val="BodyText"/>
+                              <w:jc w:val="left"/>
+                              <w:rPr>
+                                <w:rFonts w:ascii="Arial Black" w:hAnsi="Arial Black"/>
+                                <w:sz w:val="18"/>
+                              </w:rPr>
+                            </w:pPr>
+                            <w:r>
+                              <w:rPr>
+                                <w:rFonts w:ascii="Arial Black" w:hAnsi="Arial Black"/>
+                                <w:sz w:val="18"/>
+                              </w:rPr>
+                              <w:t>Try rebooting the AutoWaterManager by pressing both green and red buttons simultaneously.</w:t>
+                            </w:r>
+                          </w:p>
+                        </w:txbxContent>
+                      </wps:txbx>
+                      <wps:bodyPr rot="0" spcFirstLastPara="0" vertOverflow="overflow" horzOverflow="overflow" vert="horz" wrap="square" lIns="0" tIns="0" rIns="0" bIns="0" numCol="1" spcCol="0" rtlCol="0" fromWordArt="0" anchor="t" anchorCtr="0" forceAA="0" compatLnSpc="1">
+                        <a:prstTxWarp prst="textNoShape">
+                          <a:avLst/>
+                        </a:prstTxWarp>
+                        <a:noAutofit/>
+                      </wps:bodyPr>
+                    </wps:wsp>
+                  </a:graphicData>
+                </a:graphic>
+                <wp14:sizeRelH relativeFrom="margin">
+                  <wp14:pctWidth>0</wp14:pctWidth>
+                </wp14:sizeRelH>
+                <wp14:sizeRelV relativeFrom="margin">
+                  <wp14:pctHeight>0</wp14:pctHeight>
+                </wp14:sizeRelV>
+              </wp:anchor>
+            </w:drawing>
+          </mc:Choice>
+          <mc:Fallback>
+            <w:pict>
+              <v:shape w14:anchorId="4647579B" id="Text Box 11" o:spid="_x0000_s1029" type="#_x0000_t202" style="position:absolute;left:0;text-align:left;margin-left:1.5pt;margin-top:21.3pt;width:107.25pt;height:80.25pt;z-index:-251642880;visibility:visible;mso-wrap-style:square;mso-width-percent:0;mso-height-percent:0;mso-wrap-distance-left:9pt;mso-wrap-distance-top:0;mso-wrap-distance-right:9pt;mso-wrap-distance-bottom:0;mso-position-horizontal:absolute;mso-position-horizontal-relative:text;mso-position-vertical:absolute;mso-position-vertical-relative:text;mso-width-percent:0;mso-height-percent:0;mso-width-relative:margin;mso-height-relative:margin;v-text-anchor:top" o:gfxdata="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" fillcolor="white [3201]" stroked="f" strokeweight=".5pt">
+                <v:textbox inset="0,0,0,0">
+                  <w:txbxContent>
+                    <w:p>
+                      <w:pPr>
+                        <w:pStyle w:val="Heading5"/>
+                        <w:spacing w:before="0" w:after="0"/>
+                      </w:pPr>
+                      <w:r>
+                        <w:t>Not Working?</w:t>
+                      </w:r>
+                    </w:p>
+                    <w:p>
+                      <w:pPr>
+                        <w:pStyle w:val="BodyText"/>
+                        <w:jc w:val="left"/>
+                        <w:rPr>
+                          <w:rFonts w:ascii="Arial Black" w:hAnsi="Arial Black"/>
+                          <w:sz w:val="18"/>
+                        </w:rPr>
+                      </w:pPr>
+                      <w:r>
+                        <w:rPr>
+                          <w:rFonts w:ascii="Arial Black" w:hAnsi="Arial Black"/>
+                          <w:sz w:val="18"/>
+                        </w:rPr>
+                        <w:t>Try rebooting the AutoWaterManager by pressing both green and red buttons simultaneously.</w:t>
+                      </w:r>
+                    </w:p>
+                  </w:txbxContent>
+                </v:textbox>
+                <w10:wrap type="tight"/>
+              </v:shape>
+            </w:pict>
+          </mc:Fallback>
+        </mc:AlternateContent>
+      </w:r>
+      <w:r>
+        <w:t xml:space="preserve">The front panel of the AutoWaterManager, though minimalistic, provides a </w:t>
+      </w:r>
+      <w:r>
+        <w:t>breadth of available functionality, including enabling and disabling of temperature modeling systems, system rebooting, system shutdown and startup, IP address display, diagnostic error display, and generic status information.</w:t>
+      </w:r>
+    </w:p>
+    <w:p>
+      <w:pPr>
+        <w:pStyle w:val="BodyText"/>
+      </w:pPr>
+      <w:r>
+        <w:t>During normal operation, the AutoWaterManager will display current date, time, and temperature information, updated every minute on the front LCD</w:t>
+      </w:r>
+      <w:r>
+        <w:t>.</w:t>
       </w:r>
       <w:r>
         <w:t xml:space="preserve"> </w:t>
       </w:r>
       <w:r>
-        <w:rPr>
-          <w:b/>
-        </w:rPr>
-        <w:t>Break</w:t>
-      </w:r>
-      <w:r>
-        <w:t xml:space="preserve"> </w:t>
-      </w:r>
-      <w:r>
-        <w:t>on</w:t>
-      </w:r>
-      <w:r>
-        <w:t xml:space="preserve"> the </w:t>
-      </w:r>
-      <w:r>
-        <w:rPr>
-          <w:b/>
-        </w:rPr>
-        <w:t>Insert</w:t>
-      </w:r>
-      <w:r>
-        <w:t xml:space="preserve"> menu. Select one option, and </w:t>
-      </w:r>
-      <w:r>
-        <w:t xml:space="preserve">then </w:t>
-      </w:r>
-      <w:r>
-        <w:t xml:space="preserve">click </w:t>
-      </w:r>
-      <w:r>
-        <w:rPr>
-          <w:b/>
-        </w:rPr>
-        <w:t>OK</w:t>
-      </w:r>
-      <w:r>
-        <w:t>.</w:t>
-      </w:r>
+        <w:t>O</w:t>
+      </w:r>
+      <w:r>
+        <w:t xml:space="preserve">ccasionally, the LCD can also display </w:t>
+      </w:r>
+      <w:r>
+        <w:t>information related to errors, settings update notices, these additional messages are known referred to unscheduled messages and will only be displayed when triggered by the pertinent operation.</w:t>
+      </w:r>
+    </w:p>
+    <w:tbl>
+      <w:tblPr>
+        <w:tblStyle w:val="GridTable3"/>
+        <w:tblpPr w:leftFromText="180" w:rightFromText="180" w:vertAnchor="text" w:horzAnchor="margin" w:tblpXSpec="right" w:tblpY="683"/>
+        <w:tblW w:w="0" w:type="auto"/>
+        <w:tblLook w:val="04A0" w:firstRow="1" w:lastRow="0" w:firstColumn="1" w:lastColumn="0" w:noHBand="0" w:noVBand="1"/>
+      </w:tblPr>
+      <w:tblGrid>
+        <w:gridCol w:w="2250"/>
+        <w:gridCol w:w="1980"/>
+        <w:gridCol w:w="1975"/>
+      </w:tblGrid>
+      <w:tr>
+        <w:trPr>
+          <w:cnfStyle w:val="100000000000" w:firstRow="1" w:lastRow="0" w:firstColumn="0" w:lastColumn="0" w:oddVBand="0" w:evenVBand="0" w:oddHBand="0" w:evenHBand="0" w:firstRowFirstColumn="0" w:firstRowLastColumn="0" w:lastRowFirstColumn="0" w:lastRowLastColumn="0"/>
+        </w:trPr>
+        <w:tc>
+          <w:tcPr>
+            <w:cnfStyle w:val="001000000100" w:firstRow="0" w:lastRow="0" w:firstColumn="1" w:lastColumn="0" w:oddVBand="0" w:evenVBand="0" w:oddHBand="0" w:evenHBand="0" w:firstRowFirstColumn="1" w:firstRowLastColumn="0" w:lastRowFirstColumn="0" w:lastRowLastColumn="0"/>
+            <w:tcW w:w="2250" w:type="dxa"/>
+            <w:vAlign w:val="center"/>
+          </w:tcPr>
+          <w:p>
+            <w:pPr>
+              <w:pStyle w:val="BodyText"/>
+              <w:spacing w:after="0"/>
+            </w:pPr>
+            <w:r>
+              <w:rPr>
+                <w:sz w:val="22"/>
+                <w:szCs w:val="28"/>
+              </w:rPr>
+              <w:t>LENGTH OF PRESS</w:t>
+            </w:r>
+          </w:p>
+        </w:tc>
+        <w:tc>
+          <w:tcPr>
+            <w:tcW w:w="1980" w:type="dxa"/>
+            <w:vAlign w:val="center"/>
+          </w:tcPr>
+          <w:p>
+            <w:pPr>
+              <w:pStyle w:val="BodyText"/>
+              <w:spacing w:after="0"/>
+              <w:cnfStyle w:val="100000000000" w:firstRow="1" w:lastRow="0" w:firstColumn="0" w:lastColumn="0" w:oddVBand="0" w:evenVBand="0" w:oddHBand="0" w:evenHBand="0" w:firstRowFirstColumn="0" w:firstRowLastColumn="0" w:lastRowFirstColumn="0" w:lastRowLastColumn="0"/>
+            </w:pPr>
+            <w:r>
+              <w:rPr>
+                <w:sz w:val="22"/>
+                <w:szCs w:val="28"/>
+              </w:rPr>
+              <w:t>Red Button</w:t>
+            </w:r>
+          </w:p>
+        </w:tc>
+        <w:tc>
+          <w:tcPr>
+            <w:tcW w:w="1975" w:type="dxa"/>
+            <w:vAlign w:val="center"/>
+          </w:tcPr>
+          <w:p>
+            <w:pPr>
+              <w:pStyle w:val="BodyText"/>
+              <w:spacing w:after="0"/>
+              <w:cnfStyle w:val="100000000000" w:firstRow="1" w:lastRow="0" w:firstColumn="0" w:lastColumn="0" w:oddVBand="0" w:evenVBand="0" w:oddHBand="0" w:evenHBand="0" w:firstRowFirstColumn="0" w:firstRowLastColumn="0" w:lastRowFirstColumn="0" w:lastRowLastColumn="0"/>
+            </w:pPr>
+            <w:r>
+              <w:rPr>
+                <w:sz w:val="22"/>
+                <w:szCs w:val="28"/>
+              </w:rPr>
+              <w:t>Green Button</w:t>
+            </w:r>
+          </w:p>
+        </w:tc>
+      </w:tr>
+      <w:tr>
+        <w:trPr>
+          <w:cnfStyle w:val="000000100000" w:firstRow="0" w:lastRow="0" w:firstColumn="0" w:lastColumn="0" w:oddVBand="0" w:evenVBand="0" w:oddHBand="1" w:evenHBand="0" w:firstRowFirstColumn="0" w:firstRowLastColumn="0" w:lastRowFirstColumn="0" w:lastRowLastColumn="0"/>
+        </w:trPr>
+        <w:tc>
+          <w:tcPr>
+            <w:cnfStyle w:val="001000000000" w:firstRow="0" w:lastRow="0" w:firstColumn="1" w:lastColumn="0" w:oddVBand="0" w:evenVBand="0" w:oddHBand="0" w:evenHBand="0" w:firstRowFirstColumn="0" w:firstRowLastColumn="0" w:lastRowFirstColumn="0" w:lastRowLastColumn="0"/>
+            <w:tcW w:w="2250" w:type="dxa"/>
+          </w:tcPr>
+          <w:p>
+            <w:pPr>
+              <w:pStyle w:val="BodyText"/>
+              <w:spacing w:after="0"/>
+              <w:jc w:val="right"/>
+            </w:pPr>
+            <w:r>
+              <w:t>Quick ( press and release)</w:t>
+            </w:r>
+          </w:p>
+        </w:tc>
+        <w:tc>
+          <w:tcPr>
+            <w:tcW w:w="1980" w:type="dxa"/>
+          </w:tcPr>
+          <w:p>
+            <w:pPr>
+              <w:pStyle w:val="BodyText"/>
+              <w:spacing w:after="0"/>
+              <w:cnfStyle w:val="000000100000" w:firstRow="0" w:lastRow="0" w:firstColumn="0" w:lastColumn="0" w:oddVBand="0" w:evenVBand="0" w:oddHBand="1" w:evenHBand="0" w:firstRowFirstColumn="0" w:firstRowLastColumn="0" w:lastRowFirstColumn="0" w:lastRowLastColumn="0"/>
+            </w:pPr>
+            <w:r>
+              <w:t>Disable Model</w:t>
+            </w:r>
+            <w:r>
+              <w:t>ing</w:t>
+            </w:r>
+          </w:p>
+        </w:tc>
+        <w:tc>
+          <w:tcPr>
+            <w:tcW w:w="1975" w:type="dxa"/>
+          </w:tcPr>
+          <w:p>
+            <w:pPr>
+              <w:pStyle w:val="BodyText"/>
+              <w:spacing w:after="0"/>
+              <w:cnfStyle w:val="000000100000" w:firstRow="0" w:lastRow="0" w:firstColumn="0" w:lastColumn="0" w:oddVBand="0" w:evenVBand="0" w:oddHBand="1" w:evenHBand="0" w:firstRowFirstColumn="0" w:firstRowLastColumn="0" w:lastRowFirstColumn="0" w:lastRowLastColumn="0"/>
+            </w:pPr>
+            <w:r>
+              <w:t>Enable Model</w:t>
+            </w:r>
+            <w:r>
+              <w:t>ing</w:t>
+            </w:r>
+          </w:p>
+        </w:tc>
+      </w:tr>
+      <w:tr>
+        <w:tc>
+          <w:tcPr>
+            <w:cnfStyle w:val="001000000000" w:firstRow="0" w:lastRow="0" w:firstColumn="1" w:lastColumn="0" w:oddVBand="0" w:evenVBand="0" w:oddHBand="0" w:evenHBand="0" w:firstRowFirstColumn="0" w:firstRowLastColumn="0" w:lastRowFirstColumn="0" w:lastRowLastColumn="0"/>
+            <w:tcW w:w="2250" w:type="dxa"/>
+          </w:tcPr>
+          <w:p>
+            <w:pPr>
+              <w:pStyle w:val="BodyText"/>
+              <w:spacing w:after="0"/>
+              <w:jc w:val="right"/>
+            </w:pPr>
+            <w:r>
+              <w:t xml:space="preserve">Extended ( </w:t>
+            </w:r>
+            <w:r>
+              <w:t>&gt; 3</w:t>
+            </w:r>
+            <w:r>
+              <w:t xml:space="preserve"> seconds)</w:t>
+            </w:r>
+          </w:p>
+        </w:tc>
+        <w:tc>
+          <w:tcPr>
+            <w:tcW w:w="1980" w:type="dxa"/>
+          </w:tcPr>
+          <w:p>
+            <w:pPr>
+              <w:pStyle w:val="BodyText"/>
+              <w:spacing w:after="0"/>
+              <w:cnfStyle w:val="000000000000" w:firstRow="0" w:lastRow="0" w:firstColumn="0" w:lastColumn="0" w:oddVBand="0" w:evenVBand="0" w:oddHBand="0" w:evenHBand="0" w:firstRowFirstColumn="0" w:firstRowLastColumn="0" w:lastRowFirstColumn="0" w:lastRowLastColumn="0"/>
+            </w:pPr>
+          </w:p>
+        </w:tc>
+        <w:tc>
+          <w:tcPr>
+            <w:tcW w:w="1975" w:type="dxa"/>
+          </w:tcPr>
+          <w:p>
+            <w:pPr>
+              <w:pStyle w:val="BodyText"/>
+              <w:spacing w:after="0"/>
+              <w:cnfStyle w:val="000000000000" w:firstRow="0" w:lastRow="0" w:firstColumn="0" w:lastColumn="0" w:oddVBand="0" w:evenVBand="0" w:oddHBand="0" w:evenHBand="0" w:firstRowFirstColumn="0" w:firstRowLastColumn="0" w:lastRowFirstColumn="0" w:lastRowLastColumn="0"/>
+            </w:pPr>
+            <w:r>
+              <w:t>Display IP Address</w:t>
+            </w:r>
+          </w:p>
+        </w:tc>
+      </w:tr>
+      <w:tr>
+        <w:trPr>
+          <w:cnfStyle w:val="000000100000" w:firstRow="0" w:lastRow="0" w:firstColumn="0" w:lastColumn="0" w:oddVBand="0" w:evenVBand="0" w:oddHBand="1" w:evenHBand="0" w:firstRowFirstColumn="0" w:firstRowLastColumn="0" w:lastRowFirstColumn="0" w:lastRowLastColumn="0"/>
+        </w:trPr>
+        <w:tc>
+          <w:tcPr>
+            <w:cnfStyle w:val="001000000000" w:firstRow="0" w:lastRow="0" w:firstColumn="1" w:lastColumn="0" w:oddVBand="0" w:evenVBand="0" w:oddHBand="0" w:evenHBand="0" w:firstRowFirstColumn="0" w:firstRowLastColumn="0" w:lastRowFirstColumn="0" w:lastRowLastColumn="0"/>
+            <w:tcW w:w="2250" w:type="dxa"/>
+          </w:tcPr>
+          <w:p>
+            <w:pPr>
+              <w:pStyle w:val="BodyText"/>
+              <w:spacing w:after="0"/>
+              <w:jc w:val="right"/>
+            </w:pPr>
+            <w:r>
+              <w:t>Long ( &gt; 10 seconds )</w:t>
+            </w:r>
+          </w:p>
+        </w:tc>
+        <w:tc>
+          <w:tcPr>
+            <w:tcW w:w="1980" w:type="dxa"/>
+          </w:tcPr>
+          <w:p>
+            <w:pPr>
+              <w:pStyle w:val="BodyText"/>
+              <w:spacing w:after="0"/>
+              <w:cnfStyle w:val="000000100000" w:firstRow="0" w:lastRow="0" w:firstColumn="0" w:lastColumn="0" w:oddVBand="0" w:evenVBand="0" w:oddHBand="1" w:evenHBand="0" w:firstRowFirstColumn="0" w:firstRowLastColumn="0" w:lastRowFirstColumn="0" w:lastRowLastColumn="0"/>
+            </w:pPr>
+            <w:r>
+              <w:t>Shut Down</w:t>
+            </w:r>
+          </w:p>
+        </w:tc>
+        <w:tc>
+          <w:tcPr>
+            <w:tcW w:w="1975" w:type="dxa"/>
+          </w:tcPr>
+          <w:p>
+            <w:pPr>
+              <w:pStyle w:val="BodyText"/>
+              <w:keepNext/>
+              <w:spacing w:after="0"/>
+              <w:cnfStyle w:val="000000100000" w:firstRow="0" w:lastRow="0" w:firstColumn="0" w:lastColumn="0" w:oddVBand="0" w:evenVBand="0" w:oddHBand="1" w:evenHBand="0" w:firstRowFirstColumn="0" w:firstRowLastColumn="0" w:lastRowFirstColumn="0" w:lastRowLastColumn="0"/>
+            </w:pPr>
+            <w:r>
+              <w:t>Reboot</w:t>
+            </w:r>
+          </w:p>
+        </w:tc>
+      </w:tr>
+    </w:tbl>
+    <w:p>
+      <w:pPr>
+        <w:pStyle w:val="Caption"/>
+        <w:framePr w:h="256" w:hRule="exact" w:hSpace="180" w:wrap="around" w:vAnchor="text" w:hAnchor="page" w:x="8401" w:y="1867"/>
+      </w:pPr>
+      <w:bookmarkStart w:id="9" w:name="_Toc31225717"/>
+      <w:r>
+        <w:t xml:space="preserve">Table </w:t>
+      </w:r>
+      <w:fldSimple w:instr=" SEQ Table \* ARABIC ">
+        <w:r>
+          <w:rPr>
+            <w:noProof/>
+          </w:rPr>
+          <w:t>1</w:t>
+        </w:r>
+      </w:fldSimple>
+      <w:r>
+        <w:t xml:space="preserve">   Front Panel Button Operations</w:t>
+      </w:r>
+      <w:bookmarkEnd w:id="9"/>
+    </w:p>
+    <w:p>
+      <w:pPr>
+        <w:pStyle w:val="BodyText"/>
+      </w:pPr>
+      <w:r>
+        <w:t>Although some additional buttons are made available internally for technical operators, there are three buttons exposed on the exterior of the AutoWaterManager. The two primary buttons are the red and green real-time-operational-control buttons on the front panel, the additional black button is mounted on the left side, directly below the wireless antenna.</w:t>
+      </w:r>
+      <w:r>
+        <w:t xml:space="preserve"> This side-mounted button is solely for turning the AutoWaterManager on, it serves no additional operational or control purpose. The green and red front panel buttons are multi-functional buttons that perform various operations</w:t>
+      </w:r>
+      <w:r>
+        <w:t xml:space="preserve"> as shown in the table above. Additionally, a quick command is supported to reboot the AutoWaterManager if both the green and red buttons are pressed simultaneously.</w:t>
+      </w:r>
+    </w:p>
+    <w:p>
+      <w:pPr>
+        <w:pStyle w:val="BodyText"/>
+      </w:pPr>
     </w:p>
     <w:p>
       <w:pPr>
         <w:pStyle w:val="Heading1"/>
       </w:pPr>
-      <w:bookmarkStart w:id="5" w:name="_Toc31141127"/>
-      <w:r>
+      <w:bookmarkStart w:id="10" w:name="_Toc31225700"/>
+      <w:r>
+        <w:lastRenderedPageBreak/>
         <w:t>Web Interface</w:t>
       </w:r>
-      <w:bookmarkEnd w:id="5"/>
+      <w:bookmarkEnd w:id="10"/>
     </w:p>
     <w:p>
       <w:pPr>
@@ -3623,154 +4515,228 @@
         <w:pStyle w:val="Caption"/>
         <w:spacing w:before="120"/>
       </w:pPr>
-      <w:bookmarkStart w:id="6" w:name="_Toc31135946"/>
-      <w:bookmarkStart w:id="7" w:name="_Toc31140366"/>
+      <w:bookmarkStart w:id="11" w:name="_Toc31135946"/>
+      <w:bookmarkStart w:id="12" w:name="_Toc31225718"/>
       <w:r>
         <w:t xml:space="preserve">Table </w:t>
       </w:r>
-      <w:r>
-        <w:fldChar w:fldCharType="begin"/>
-      </w:r>
-      <w:r>
-        <w:instrText xml:space="preserve"> SEQ Table \* ARABIC </w:instrText>
-      </w:r>
-      <w:r>
-        <w:fldChar w:fldCharType="separate"/>
-      </w:r>
+      <w:fldSimple w:instr=" SEQ Table \* ARABIC ">
+        <w:r>
+          <w:rPr>
+            <w:noProof/>
+          </w:rPr>
+          <w:t>2</w:t>
+        </w:r>
+      </w:fldSimple>
+      <w:r>
+        <w:t xml:space="preserve">   Available Web Interface Pages</w:t>
+      </w:r>
+      <w:bookmarkEnd w:id="11"/>
+      <w:bookmarkEnd w:id="12"/>
+    </w:p>
+    <w:p>
+      <w:pPr>
+        <w:pStyle w:val="Heading2"/>
+      </w:pPr>
+      <w:bookmarkStart w:id="13" w:name="_Toc31225701"/>
+      <w:r>
+        <w:t>Accessing the Web Interface</w:t>
+      </w:r>
+      <w:bookmarkEnd w:id="13"/>
+    </w:p>
+    <w:p>
+      <w:pPr>
+        <w:spacing w:after="240"/>
+      </w:pPr>
       <w:r>
         <w:rPr>
           <w:noProof/>
-        </w:rPr>
-        <w:t>1</w:t>
-      </w:r>
-      <w:r>
-        <w:rPr>
-          <w:noProof/>
-        </w:rPr>
-        <w:fldChar w:fldCharType="end"/>
-      </w:r>
-      <w:r>
-        <w:t xml:space="preserve">   Available Web Interface Pages</w:t>
-      </w:r>
-      <w:bookmarkEnd w:id="6"/>
-      <w:bookmarkEnd w:id="7"/>
-    </w:p>
-    <w:p>
-      <w:pPr>
-        <w:pStyle w:val="Heading5"/>
-        <w:framePr w:w="2730" w:h="1096" w:hRule="exact" w:hSpace="187" w:wrap="around" w:x="1434" w:y="27"/>
-        <w:spacing w:before="0" w:after="0"/>
-        <w:jc w:val="right"/>
-      </w:pPr>
-      <w:r>
-        <w:t>On some operating systems, the AutoWaterManager can be accessed by the URL: “http://barnpi.local/”</w:t>
-      </w:r>
-    </w:p>
-    <w:p>
-      <w:pPr>
-        <w:pStyle w:val="Heading2"/>
-      </w:pPr>
-      <w:bookmarkStart w:id="8" w:name="_Toc31141128"/>
-      <w:r>
-        <w:t>Accessing the Web Interface</w:t>
-      </w:r>
-      <w:bookmarkEnd w:id="8"/>
-    </w:p>
-    <w:p>
-      <w:pPr>
-        <w:spacing w:after="240"/>
-      </w:pPr>
-      <w:r>
-        <w:rPr>
           <w:sz w:val="24"/>
           <w:szCs w:val="32"/>
         </w:rPr>
-        <w:t>As mentioned earlier, t</w:t>
+        <mc:AlternateContent>
+          <mc:Choice Requires="wps">
+            <w:drawing>
+              <wp:anchor distT="0" distB="0" distL="114300" distR="114300" simplePos="0" relativeHeight="251671552" behindDoc="1" locked="0" layoutInCell="1" allowOverlap="1" wp14:anchorId="21D40B46" wp14:editId="763C10A8">
+                <wp:simplePos x="0" y="0"/>
+                <wp:positionH relativeFrom="column">
+                  <wp:posOffset>4410075</wp:posOffset>
+                </wp:positionH>
+                <wp:positionV relativeFrom="paragraph">
+                  <wp:posOffset>368935</wp:posOffset>
+                </wp:positionV>
+                <wp:extent cx="1514475" cy="838200"/>
+                <wp:effectExtent l="0" t="0" r="9525" b="0"/>
+                <wp:wrapTight wrapText="bothSides">
+                  <wp:wrapPolygon edited="0">
+                    <wp:start x="0" y="0"/>
+                    <wp:lineTo x="0" y="21109"/>
+                    <wp:lineTo x="21464" y="21109"/>
+                    <wp:lineTo x="21464" y="0"/>
+                    <wp:lineTo x="0" y="0"/>
+                  </wp:wrapPolygon>
+                </wp:wrapTight>
+                <wp:docPr id="8" name="Text Box 8"/>
+                <wp:cNvGraphicFramePr/>
+                <a:graphic xmlns:a="http://schemas.openxmlformats.org/drawingml/2006/main">
+                  <a:graphicData uri="http://schemas.microsoft.com/office/word/2010/wordprocessingShape">
+                    <wps:wsp>
+                      <wps:cNvSpPr txBox="1"/>
+                      <wps:spPr>
+                        <a:xfrm>
+                          <a:off x="0" y="0"/>
+                          <a:ext cx="1514475" cy="838200"/>
+                        </a:xfrm>
+                        <a:prstGeom prst="rect">
+                          <a:avLst/>
+                        </a:prstGeom>
+                        <a:solidFill>
+                          <a:schemeClr val="lt1"/>
+                        </a:solidFill>
+                        <a:ln w="6350">
+                          <a:noFill/>
+                        </a:ln>
+                      </wps:spPr>
+                      <wps:txbx>
+                        <w:txbxContent>
+                          <w:p>
+                            <w:pPr>
+                              <w:pStyle w:val="Heading5"/>
+                              <w:spacing w:before="0" w:after="0"/>
+                              <w:jc w:val="right"/>
+                            </w:pPr>
+                            <w:r>
+                              <w:t>On some operating systems, the AutoWaterManager can be accessed by the URL: “http://barnpi.local/”</w:t>
+                            </w:r>
+                          </w:p>
+                          <w:p/>
+                        </w:txbxContent>
+                      </wps:txbx>
+                      <wps:bodyPr rot="0" spcFirstLastPara="0" vertOverflow="overflow" horzOverflow="overflow" vert="horz" wrap="square" lIns="0" tIns="0" rIns="0" bIns="0" numCol="1" spcCol="0" rtlCol="0" fromWordArt="0" anchor="t" anchorCtr="0" forceAA="0" compatLnSpc="1">
+                        <a:prstTxWarp prst="textNoShape">
+                          <a:avLst/>
+                        </a:prstTxWarp>
+                        <a:noAutofit/>
+                      </wps:bodyPr>
+                    </wps:wsp>
+                  </a:graphicData>
+                </a:graphic>
+                <wp14:sizeRelH relativeFrom="margin">
+                  <wp14:pctWidth>0</wp14:pctWidth>
+                </wp14:sizeRelH>
+                <wp14:sizeRelV relativeFrom="margin">
+                  <wp14:pctHeight>0</wp14:pctHeight>
+                </wp14:sizeRelV>
+              </wp:anchor>
+            </w:drawing>
+          </mc:Choice>
+          <mc:Fallback>
+            <w:pict>
+              <v:shape w14:anchorId="21D40B46" id="Text Box 8" o:spid="_x0000_s1030" type="#_x0000_t202" style="position:absolute;margin-left:347.25pt;margin-top:29.05pt;width:119.25pt;height:66pt;z-index:-251644928;visibility:visible;mso-wrap-style:square;mso-width-percent:0;mso-height-percent:0;mso-wrap-distance-left:9pt;mso-wrap-distance-top:0;mso-wrap-distance-right:9pt;mso-wrap-distance-bottom:0;mso-position-horizontal:absolute;mso-position-horizontal-relative:text;mso-position-vertical:absolute;mso-position-vertical-relative:text;mso-width-percent:0;mso-height-percent:0;mso-width-relative:margin;mso-height-relative:margin;v-text-anchor:top" o:gfxdata="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" fillcolor="white [3201]" stroked="f" strokeweight=".5pt">
+                <v:textbox inset="0,0,0,0">
+                  <w:txbxContent>
+                    <w:p>
+                      <w:pPr>
+                        <w:pStyle w:val="Heading5"/>
+                        <w:spacing w:before="0" w:after="0"/>
+                        <w:jc w:val="right"/>
+                      </w:pPr>
+                      <w:r>
+                        <w:t>On some operating systems, the AutoWaterManager can be accessed by the URL: “http://barnpi.local/”</w:t>
+                      </w:r>
+                    </w:p>
+                    <w:p/>
+                  </w:txbxContent>
+                </v:textbox>
+                <w10:wrap type="tight"/>
+              </v:shape>
+            </w:pict>
+          </mc:Fallback>
+        </mc:AlternateContent>
       </w:r>
       <w:r>
         <w:rPr>
           <w:sz w:val="24"/>
           <w:szCs w:val="32"/>
         </w:rPr>
-        <w:t xml:space="preserve">he </w:t>
+        <w:t>As mentioned earlier, t</w:t>
       </w:r>
       <w:r>
         <w:rPr>
           <w:sz w:val="24"/>
           <w:szCs w:val="32"/>
         </w:rPr>
-        <w:t xml:space="preserve">AutoWaterManager’s web interface can be accessed with any modern web-browser including Chrome, Firefox, and IE. The web interface can be reached by accessing the AutoWaterManager’s external network address, or the address of the wireless interface that is acting as a Wi-Fi client. The AutoWaterManager supports standard DHCP, and as such, will accept an IP address according to what the network router serves. This IP address can be found </w:t>
+        <w:t xml:space="preserve">he </w:t>
       </w:r>
       <w:r>
         <w:rPr>
           <w:sz w:val="24"/>
           <w:szCs w:val="32"/>
         </w:rPr>
-        <w:t>in several ways. B</w:t>
+        <w:t xml:space="preserve">AutoWaterManager’s web interface can be accessed with any modern web-browser including Chrome, Firefox, and IE. The web interface can be reached by accessing the AutoWaterManager’s external network address, or the address of the wireless interface that is acting as a Wi-Fi client. The AutoWaterManager supports standard DHCP, and as such, will accept an IP address according to what the network router serves. This IP address can be found </w:t>
       </w:r>
       <w:r>
         <w:rPr>
           <w:sz w:val="24"/>
           <w:szCs w:val="32"/>
         </w:rPr>
-        <w:t>y navigating to the</w:t>
+        <w:t>in several ways. B</w:t>
       </w:r>
       <w:r>
         <w:rPr>
           <w:sz w:val="24"/>
           <w:szCs w:val="32"/>
         </w:rPr>
-        <w:t xml:space="preserve"> DHCP serving network</w:t>
+        <w:t>y navigating to the</w:t>
       </w:r>
       <w:r>
         <w:rPr>
           <w:sz w:val="24"/>
           <w:szCs w:val="32"/>
         </w:rPr>
-        <w:t xml:space="preserve"> router’s web interface and identifying the AutoWaterManager as a connected device</w:t>
+        <w:t xml:space="preserve"> DHCP serving network</w:t>
       </w:r>
       <w:r>
         <w:rPr>
           <w:sz w:val="24"/>
           <w:szCs w:val="32"/>
         </w:rPr>
-        <w:t xml:space="preserve"> is one method</w:t>
+        <w:t xml:space="preserve"> router’s web interface and identifying the AutoWaterManager as a connected device</w:t>
       </w:r>
       <w:r>
         <w:rPr>
           <w:sz w:val="24"/>
           <w:szCs w:val="32"/>
         </w:rPr>
-        <w:t xml:space="preserve">, </w:t>
+        <w:t xml:space="preserve"> is one method</w:t>
       </w:r>
       <w:r>
         <w:rPr>
           <w:sz w:val="24"/>
           <w:szCs w:val="32"/>
         </w:rPr>
-        <w:t>but</w:t>
+        <w:t xml:space="preserve">, </w:t>
       </w:r>
       <w:r>
         <w:rPr>
           <w:sz w:val="24"/>
           <w:szCs w:val="32"/>
         </w:rPr>
-        <w:t xml:space="preserve"> alternatively, the front panel of the AutoWaterManager can provide the current IP setting.</w:t>
+        <w:t>but</w:t>
       </w:r>
       <w:r>
         <w:rPr>
           <w:sz w:val="24"/>
           <w:szCs w:val="32"/>
         </w:rPr>
-        <w:t xml:space="preserve"> It’s also worthy of noting </w:t>
+        <w:t xml:space="preserve"> alternatively, the front panel of the AutoWaterManager can provide the current IP setting.</w:t>
       </w:r>
       <w:r>
         <w:rPr>
           <w:sz w:val="24"/>
           <w:szCs w:val="32"/>
         </w:rPr>
-        <w:lastRenderedPageBreak/>
-        <w:t xml:space="preserve">on some operating systems, or with some configurations, it is possible to simply navigate to </w:t>
+        <w:t xml:space="preserve"> It’s also worthy of noting on some operating systems, or with some configurations, it is possible to simply navigate to </w:t>
       </w:r>
       <w:r>
         <w:rPr>
@@ -3793,11 +4759,11 @@
       <w:pPr>
         <w:pStyle w:val="Heading2"/>
       </w:pPr>
-      <w:bookmarkStart w:id="9" w:name="_Toc31141129"/>
+      <w:bookmarkStart w:id="14" w:name="_Toc31225702"/>
       <w:r>
         <w:t>‘Index’ Web-Page Overview</w:t>
       </w:r>
-      <w:bookmarkEnd w:id="9"/>
+      <w:bookmarkEnd w:id="14"/>
     </w:p>
     <w:p>
       <w:pPr>
@@ -3818,7 +4784,13 @@
         <w:t>The AutoWaterManager index is grouped into several different primary regions</w:t>
       </w:r>
       <w:r>
-        <w:t xml:space="preserve"> as demonstrated below in Figure 1. </w:t>
+        <w:t xml:space="preserve"> as demonstrated below in Figure </w:t>
+      </w:r>
+      <w:r>
+        <w:t>3</w:t>
+      </w:r>
+      <w:r>
+        <w:t xml:space="preserve">. </w:t>
       </w:r>
       <w:r>
         <w:t xml:space="preserve">The first region, boxed in the very top is the real time environmental information, displaying ambient temperature, </w:t>
@@ -3835,6 +4807,7 @@
         <w:rPr>
           <w:noProof/>
         </w:rPr>
+        <w:lastRenderedPageBreak/>
         <w:drawing>
           <wp:anchor distT="0" distB="0" distL="114300" distR="114300" simplePos="0" relativeHeight="251661312" behindDoc="1" locked="0" layoutInCell="1" allowOverlap="1" wp14:anchorId="4A675800" wp14:editId="78AE8545">
             <wp:simplePos x="0" y="0"/>
@@ -3867,7 +4840,7 @@
                     <pic:cNvPicPr/>
                   </pic:nvPicPr>
                   <pic:blipFill rotWithShape="1">
-                    <a:blip r:embed="rId21">
+                    <a:blip r:embed="rId25">
                       <a:extLst>
                         <a:ext uri="{28A0092B-C50C-407E-A947-70E740481C1C}">
                           <a14:useLocalDpi xmlns:a14="http://schemas.microsoft.com/office/drawing/2010/main" val="0"/>
@@ -3980,37 +4953,24 @@
                                 <w:sz w:val="24"/>
                               </w:rPr>
                             </w:pPr>
-                            <w:bookmarkStart w:id="10" w:name="_Toc31135980"/>
-                            <w:bookmarkStart w:id="11" w:name="_Toc31140359"/>
+                            <w:bookmarkStart w:id="15" w:name="_Toc31135980"/>
+                            <w:bookmarkStart w:id="16" w:name="_Toc31225714"/>
                             <w:r>
                               <w:t xml:space="preserve">Figure </w:t>
                             </w:r>
-                            <w:r>
-                              <w:fldChar w:fldCharType="begin"/>
-                            </w:r>
-                            <w:r>
-                              <w:instrText xml:space="preserve"> SEQ Figure \* ARABIC </w:instrText>
-                            </w:r>
-                            <w:r>
-                              <w:fldChar w:fldCharType="separate"/>
-                            </w:r>
-                            <w:r>
-                              <w:rPr>
-                                <w:noProof/>
-                              </w:rPr>
-                              <w:t>1</w:t>
-                            </w:r>
-                            <w:r>
-                              <w:rPr>
-                                <w:noProof/>
-                              </w:rPr>
-                              <w:fldChar w:fldCharType="end"/>
-                            </w:r>
+                            <w:fldSimple w:instr=" SEQ Figure \* ARABIC ">
+                              <w:r>
+                                <w:rPr>
+                                  <w:noProof/>
+                                </w:rPr>
+                                <w:t>3</w:t>
+                              </w:r>
+                            </w:fldSimple>
                             <w:r>
                               <w:t xml:space="preserve">    Web Interface 'Index' Overview</w:t>
                             </w:r>
-                            <w:bookmarkEnd w:id="10"/>
-                            <w:bookmarkEnd w:id="11"/>
+                            <w:bookmarkEnd w:id="15"/>
+                            <w:bookmarkEnd w:id="16"/>
                           </w:p>
                         </w:txbxContent>
                       </wps:txbx>
@@ -4031,7 +4991,7 @@
           </mc:Choice>
           <mc:Fallback>
             <w:pict>
-              <v:shape w14:anchorId="250915B5" id="Text Box 5" o:spid="_x0000_s1027" type="#_x0000_t202" style="position:absolute;left:0;text-align:left;margin-left:140.25pt;margin-top:55.25pt;width:322.25pt;height:13.5pt;z-index:-251653120;visibility:visible;mso-wrap-style:square;mso-height-percent:0;mso-wrap-distance-left:9pt;mso-wrap-distance-top:0;mso-wrap-distance-right:9pt;mso-wrap-distance-bottom:0;mso-position-horizontal:absolute;mso-position-horizontal-relative:text;mso-position-vertical:absolute;mso-position-vertical-relative:text;mso-height-percent:0;mso-height-relative:margin;v-text-anchor:top" o:gfxdata="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" stroked="f">
+              <v:shape w14:anchorId="250915B5" id="Text Box 5" o:spid="_x0000_s1031" type="#_x0000_t202" style="position:absolute;left:0;text-align:left;margin-left:140.25pt;margin-top:55.25pt;width:322.25pt;height:13.5pt;z-index:-251653120;visibility:visible;mso-wrap-style:square;mso-height-percent:0;mso-wrap-distance-left:9pt;mso-wrap-distance-top:0;mso-wrap-distance-right:9pt;mso-wrap-distance-bottom:0;mso-position-horizontal:absolute;mso-position-horizontal-relative:text;mso-position-vertical:absolute;mso-position-vertical-relative:text;mso-height-percent:0;mso-height-relative:margin;v-text-anchor:top" o:gfxdata="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" stroked="f">
                 <v:textbox inset="0,0,0,0">
                   <w:txbxContent>
                     <w:p>
@@ -4043,37 +5003,24 @@
                           <w:sz w:val="24"/>
                         </w:rPr>
                       </w:pPr>
-                      <w:bookmarkStart w:id="12" w:name="_Toc31135980"/>
-                      <w:bookmarkStart w:id="13" w:name="_Toc31140359"/>
+                      <w:bookmarkStart w:id="17" w:name="_Toc31135980"/>
+                      <w:bookmarkStart w:id="18" w:name="_Toc31225714"/>
                       <w:r>
                         <w:t xml:space="preserve">Figure </w:t>
                       </w:r>
-                      <w:r>
-                        <w:fldChar w:fldCharType="begin"/>
-                      </w:r>
-                      <w:r>
-                        <w:instrText xml:space="preserve"> SEQ Figure \* ARABIC </w:instrText>
-                      </w:r>
-                      <w:r>
-                        <w:fldChar w:fldCharType="separate"/>
-                      </w:r>
-                      <w:r>
-                        <w:rPr>
-                          <w:noProof/>
-                        </w:rPr>
-                        <w:t>1</w:t>
-                      </w:r>
-                      <w:r>
-                        <w:rPr>
-                          <w:noProof/>
-                        </w:rPr>
-                        <w:fldChar w:fldCharType="end"/>
-                      </w:r>
+                      <w:fldSimple w:instr=" SEQ Figure \* ARABIC ">
+                        <w:r>
+                          <w:rPr>
+                            <w:noProof/>
+                          </w:rPr>
+                          <w:t>3</w:t>
+                        </w:r>
+                      </w:fldSimple>
                       <w:r>
                         <w:t xml:space="preserve">    Web Interface 'Index' Overview</w:t>
                       </w:r>
-                      <w:bookmarkEnd w:id="12"/>
-                      <w:bookmarkEnd w:id="13"/>
+                      <w:bookmarkEnd w:id="17"/>
+                      <w:bookmarkEnd w:id="18"/>
                     </w:p>
                   </w:txbxContent>
                 </v:textbox>
@@ -4099,12 +5046,11 @@
       <w:pPr>
         <w:pStyle w:val="Heading2"/>
       </w:pPr>
-      <w:bookmarkStart w:id="14" w:name="_Toc31141130"/>
+      <w:bookmarkStart w:id="19" w:name="_Toc31225703"/>
       <w:r>
         <w:rPr>
           <w:noProof/>
         </w:rPr>
-        <w:lastRenderedPageBreak/>
         <w:drawing>
           <wp:anchor distT="0" distB="0" distL="114300" distR="114300" simplePos="0" relativeHeight="251664384" behindDoc="1" locked="0" layoutInCell="1" allowOverlap="1" wp14:anchorId="723F6E56" wp14:editId="498B33F8">
             <wp:simplePos x="0" y="0"/>
@@ -4137,7 +5083,7 @@
                     <pic:cNvPicPr/>
                   </pic:nvPicPr>
                   <pic:blipFill>
-                    <a:blip r:embed="rId22">
+                    <a:blip r:embed="rId26">
                       <a:extLst>
                         <a:ext uri="{28A0092B-C50C-407E-A947-70E740481C1C}">
                           <a14:useLocalDpi xmlns:a14="http://schemas.microsoft.com/office/drawing/2010/main" val="0"/>
@@ -4177,7 +5123,7 @@
       <w:r>
         <w:t>‘Settings’ Web-Page Overview</w:t>
       </w:r>
-      <w:bookmarkEnd w:id="14"/>
+      <w:bookmarkEnd w:id="19"/>
     </w:p>
     <w:p>
       <w:pPr>
@@ -4261,37 +5207,24 @@
                                 <w:szCs w:val="16"/>
                               </w:rPr>
                             </w:pPr>
-                            <w:bookmarkStart w:id="15" w:name="_Toc31135981"/>
-                            <w:bookmarkStart w:id="16" w:name="_Toc31140360"/>
+                            <w:bookmarkStart w:id="20" w:name="_Toc31135981"/>
+                            <w:bookmarkStart w:id="21" w:name="_Toc31225715"/>
                             <w:r>
                               <w:t xml:space="preserve">Figure </w:t>
                             </w:r>
-                            <w:r>
-                              <w:fldChar w:fldCharType="begin"/>
-                            </w:r>
-                            <w:r>
-                              <w:instrText xml:space="preserve"> SEQ Figure \* ARABIC </w:instrText>
-                            </w:r>
-                            <w:r>
-                              <w:fldChar w:fldCharType="separate"/>
-                            </w:r>
-                            <w:r>
-                              <w:rPr>
-                                <w:noProof/>
-                              </w:rPr>
-                              <w:t>2</w:t>
-                            </w:r>
-                            <w:r>
-                              <w:rPr>
-                                <w:noProof/>
-                              </w:rPr>
-                              <w:fldChar w:fldCharType="end"/>
-                            </w:r>
+                            <w:fldSimple w:instr=" SEQ Figure \* ARABIC ">
+                              <w:r>
+                                <w:rPr>
+                                  <w:noProof/>
+                                </w:rPr>
+                                <w:t>4</w:t>
+                              </w:r>
+                            </w:fldSimple>
                             <w:r>
                               <w:t xml:space="preserve">   Web Interface 'Settings' Overview</w:t>
                             </w:r>
-                            <w:bookmarkEnd w:id="15"/>
-                            <w:bookmarkEnd w:id="16"/>
+                            <w:bookmarkEnd w:id="20"/>
+                            <w:bookmarkEnd w:id="21"/>
                           </w:p>
                         </w:txbxContent>
                       </wps:txbx>
@@ -4312,7 +5245,7 @@
           </mc:Choice>
           <mc:Fallback>
             <w:pict>
-              <v:shape w14:anchorId="71C06C8D" id="Text Box 7" o:spid="_x0000_s1028" type="#_x0000_t202" style="position:absolute;left:0;text-align:left;margin-left:-.75pt;margin-top:70.25pt;width:298.5pt;height:13.5pt;z-index:-251650048;visibility:visible;mso-wrap-style:square;mso-height-percent:0;mso-wrap-distance-left:9pt;mso-wrap-distance-top:0;mso-wrap-distance-right:9pt;mso-wrap-distance-bottom:0;mso-position-horizontal:absolute;mso-position-horizontal-relative:text;mso-position-vertical:absolute;mso-position-vertical-relative:text;mso-height-percent:0;mso-height-relative:margin;v-text-anchor:top" o:gfxdata="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" stroked="f">
+              <v:shape w14:anchorId="71C06C8D" id="Text Box 7" o:spid="_x0000_s1032" type="#_x0000_t202" style="position:absolute;left:0;text-align:left;margin-left:-.75pt;margin-top:70.25pt;width:298.5pt;height:13.5pt;z-index:-251650048;visibility:visible;mso-wrap-style:square;mso-height-percent:0;mso-wrap-distance-left:9pt;mso-wrap-distance-top:0;mso-wrap-distance-right:9pt;mso-wrap-distance-bottom:0;mso-position-horizontal:absolute;mso-position-horizontal-relative:text;mso-position-vertical:absolute;mso-position-vertical-relative:text;mso-height-percent:0;mso-height-relative:margin;v-text-anchor:top" o:gfxdata="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" stroked="f">
                 <v:textbox inset="0,0,0,0">
                   <w:txbxContent>
                     <w:p>
@@ -4327,37 +5260,24 @@
                           <w:szCs w:val="16"/>
                         </w:rPr>
                       </w:pPr>
-                      <w:bookmarkStart w:id="17" w:name="_Toc31135981"/>
-                      <w:bookmarkStart w:id="18" w:name="_Toc31140360"/>
+                      <w:bookmarkStart w:id="22" w:name="_Toc31135981"/>
+                      <w:bookmarkStart w:id="23" w:name="_Toc31225715"/>
                       <w:r>
                         <w:t xml:space="preserve">Figure </w:t>
                       </w:r>
-                      <w:r>
-                        <w:fldChar w:fldCharType="begin"/>
-                      </w:r>
-                      <w:r>
-                        <w:instrText xml:space="preserve"> SEQ Figure \* ARABIC </w:instrText>
-                      </w:r>
-                      <w:r>
-                        <w:fldChar w:fldCharType="separate"/>
-                      </w:r>
-                      <w:r>
-                        <w:rPr>
-                          <w:noProof/>
-                        </w:rPr>
-                        <w:t>2</w:t>
-                      </w:r>
-                      <w:r>
-                        <w:rPr>
-                          <w:noProof/>
-                        </w:rPr>
-                        <w:fldChar w:fldCharType="end"/>
-                      </w:r>
+                      <w:fldSimple w:instr=" SEQ Figure \* ARABIC ">
+                        <w:r>
+                          <w:rPr>
+                            <w:noProof/>
+                          </w:rPr>
+                          <w:t>4</w:t>
+                        </w:r>
+                      </w:fldSimple>
                       <w:r>
                         <w:t xml:space="preserve">   Web Interface 'Settings' Overview</w:t>
                       </w:r>
-                      <w:bookmarkEnd w:id="17"/>
-                      <w:bookmarkEnd w:id="18"/>
+                      <w:bookmarkEnd w:id="22"/>
+                      <w:bookmarkEnd w:id="23"/>
                     </w:p>
                   </w:txbxContent>
                 </v:textbox>
@@ -4368,15 +5288,7 @@
         </mc:AlternateContent>
       </w:r>
       <w:r>
-        <w:t xml:space="preserve">The first of these sections to address </w:t>
-      </w:r>
-      <w:proofErr w:type="gramStart"/>
-      <w:r>
-        <w:t>is</w:t>
-      </w:r>
-      <w:proofErr w:type="gramEnd"/>
-      <w:r>
-        <w:t xml:space="preserve"> the heater and trough parameter</w:t>
+        <w:t>The first of these sections to address is the heater and trough parameter</w:t>
       </w:r>
       <w:r>
         <w:t>s</w:t>
@@ -4447,6 +5359,7 @@
                 <w:sz w:val="22"/>
                 <w:szCs w:val="18"/>
               </w:rPr>
+              <w:lastRenderedPageBreak/>
               <w:t>MESSAGE TYPE</w:t>
             </w:r>
           </w:p>
@@ -4660,11 +5573,11 @@
       <w:pPr>
         <w:pStyle w:val="Heading3"/>
       </w:pPr>
-      <w:bookmarkStart w:id="19" w:name="_Toc31141131"/>
+      <w:bookmarkStart w:id="24" w:name="_Toc31225704"/>
       <w:r>
         <w:t>Service States and Forcing Heaters</w:t>
       </w:r>
-      <w:bookmarkEnd w:id="19"/>
+      <w:bookmarkEnd w:id="24"/>
     </w:p>
     <w:p>
       <w:pPr>
@@ -4673,53 +5586,39 @@
         <w:spacing w:after="120"/>
         <w:jc w:val="right"/>
       </w:pPr>
-      <w:bookmarkStart w:id="20" w:name="_Toc31140367"/>
+      <w:bookmarkStart w:id="25" w:name="_Toc31225719"/>
       <w:r>
         <w:t xml:space="preserve">Table </w:t>
       </w:r>
-      <w:r>
-        <w:fldChar w:fldCharType="begin"/>
-      </w:r>
-      <w:r>
-        <w:instrText xml:space="preserve"> SEQ Table \* ARABIC </w:instrText>
-      </w:r>
-      <w:r>
-        <w:fldChar w:fldCharType="separate"/>
-      </w:r>
+      <w:fldSimple w:instr=" SEQ Table \* ARABIC ">
+        <w:r>
+          <w:rPr>
+            <w:noProof/>
+          </w:rPr>
+          <w:t>3</w:t>
+        </w:r>
+      </w:fldSimple>
+      <w:r>
+        <w:t xml:space="preserve">   Message Types and Purposes</w:t>
+      </w:r>
+      <w:bookmarkEnd w:id="25"/>
+    </w:p>
+    <w:p>
+      <w:pPr>
+        <w:pStyle w:val="BodyText"/>
+      </w:pPr>
+      <w:r>
+        <w:t>Trough heaters may be placed in or out of service to effectively enable or disable their respective control. Heaters that are “in-service” are effectively enabled and actively controlled by the AutoWaterManager to maintain effective defrosting while maintaining high efficiency. By contrast, heaters that are “out-of-service” are effectively disable; permanently turned off until a time at which they are placed back in service. In order to maintain high efficiency, it is recommended that all unnecessary heaters are taken out of service to maximize system performance and energy savings.</w:t>
+      </w:r>
+    </w:p>
+    <w:p>
+      <w:pPr>
+        <w:pStyle w:val="BodyText"/>
+      </w:pPr>
       <w:r>
         <w:rPr>
           <w:noProof/>
         </w:rPr>
-        <w:t>2</w:t>
-      </w:r>
-      <w:r>
-        <w:rPr>
-          <w:noProof/>
-        </w:rPr>
-        <w:fldChar w:fldCharType="end"/>
-      </w:r>
-      <w:r>
-        <w:t xml:space="preserve">   Message Types and Purposes</w:t>
-      </w:r>
-      <w:bookmarkEnd w:id="20"/>
-    </w:p>
-    <w:p>
-      <w:pPr>
-        <w:pStyle w:val="BodyText"/>
-      </w:pPr>
-      <w:r>
-        <w:t>Trough heaters may be placed in or out of service to effectively enable or disable their respective control. Heaters that are “in-service” are effectively enabled and actively controlled by the AutoWaterManager to maintain effective defrosting while maintaining high efficiency. By contrast, heaters that are “out-of-service” are effectively disable; permanently turned off until a time at which they are placed back in service. In order to maintain high efficiency, it is recommended that all unnecessary heaters are taken out of service to maximize system performance and energy savings.</w:t>
-      </w:r>
-    </w:p>
-    <w:p>
-      <w:pPr>
-        <w:pStyle w:val="BodyText"/>
-      </w:pPr>
-      <w:r>
-        <w:rPr>
-          <w:noProof/>
-        </w:rPr>
-        <w:lastRenderedPageBreak/>
         <w:drawing>
           <wp:anchor distT="0" distB="0" distL="114300" distR="114300" simplePos="0" relativeHeight="251667456" behindDoc="1" locked="0" layoutInCell="1" allowOverlap="1" wp14:anchorId="3ADF538E" wp14:editId="3A0D4742">
             <wp:simplePos x="0" y="0"/>
@@ -4752,7 +5651,7 @@
                     <pic:cNvPicPr/>
                   </pic:nvPicPr>
                   <pic:blipFill>
-                    <a:blip r:embed="rId23">
+                    <a:blip r:embed="rId27">
                       <a:extLst>
                         <a:ext uri="{28A0092B-C50C-407E-A947-70E740481C1C}">
                           <a14:useLocalDpi xmlns:a14="http://schemas.microsoft.com/office/drawing/2010/main" val="0"/>
@@ -4856,35 +5755,22 @@
                                 <w:sz w:val="24"/>
                               </w:rPr>
                             </w:pPr>
-                            <w:bookmarkStart w:id="21" w:name="_Toc31140361"/>
+                            <w:bookmarkStart w:id="26" w:name="_Toc31225716"/>
                             <w:r>
                               <w:t xml:space="preserve">Figure </w:t>
                             </w:r>
-                            <w:r>
-                              <w:fldChar w:fldCharType="begin"/>
-                            </w:r>
-                            <w:r>
-                              <w:instrText xml:space="preserve"> SEQ Figure \* ARABIC </w:instrText>
-                            </w:r>
-                            <w:r>
-                              <w:fldChar w:fldCharType="separate"/>
-                            </w:r>
-                            <w:r>
-                              <w:rPr>
-                                <w:noProof/>
-                              </w:rPr>
-                              <w:t>3</w:t>
-                            </w:r>
-                            <w:r>
-                              <w:rPr>
-                                <w:noProof/>
-                              </w:rPr>
-                              <w:fldChar w:fldCharType="end"/>
-                            </w:r>
+                            <w:fldSimple w:instr=" SEQ Figure \* ARABIC ">
+                              <w:r>
+                                <w:rPr>
+                                  <w:noProof/>
+                                </w:rPr>
+                                <w:t>5</w:t>
+                              </w:r>
+                            </w:fldSimple>
                             <w:r>
                               <w:t xml:space="preserve">   Force Time Input Window</w:t>
                             </w:r>
-                            <w:bookmarkEnd w:id="21"/>
+                            <w:bookmarkEnd w:id="26"/>
                           </w:p>
                         </w:txbxContent>
                       </wps:txbx>
@@ -4905,7 +5791,7 @@
           </mc:Choice>
           <mc:Fallback>
             <w:pict>
-              <v:shape w14:anchorId="08EEB852" id="Text Box 10" o:spid="_x0000_s1029" type="#_x0000_t202" style="position:absolute;left:0;text-align:left;margin-left:.75pt;margin-top:39.5pt;width:271.5pt;height:9.75pt;z-index:-251646976;visibility:visible;mso-wrap-style:square;mso-height-percent:0;mso-wrap-distance-left:9pt;mso-wrap-distance-top:0;mso-wrap-distance-right:9pt;mso-wrap-distance-bottom:0;mso-position-horizontal:absolute;mso-position-horizontal-relative:text;mso-position-vertical:absolute;mso-position-vertical-relative:text;mso-height-percent:0;mso-height-relative:margin;v-text-anchor:top" o:gfxdata="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" stroked="f">
+              <v:shape w14:anchorId="08EEB852" id="Text Box 10" o:spid="_x0000_s1033" type="#_x0000_t202" style="position:absolute;left:0;text-align:left;margin-left:.75pt;margin-top:39.5pt;width:271.5pt;height:9.75pt;z-index:-251646976;visibility:visible;mso-wrap-style:square;mso-height-percent:0;mso-wrap-distance-left:9pt;mso-wrap-distance-top:0;mso-wrap-distance-right:9pt;mso-wrap-distance-bottom:0;mso-position-horizontal:absolute;mso-position-horizontal-relative:text;mso-position-vertical:absolute;mso-position-vertical-relative:text;mso-height-percent:0;mso-height-relative:margin;v-text-anchor:top" o:gfxdata="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" stroked="f">
                 <v:textbox inset="0,0,0,0">
                   <w:txbxContent>
                     <w:p>
@@ -4918,35 +5804,22 @@
                           <w:sz w:val="24"/>
                         </w:rPr>
                       </w:pPr>
-                      <w:bookmarkStart w:id="22" w:name="_Toc31140361"/>
+                      <w:bookmarkStart w:id="27" w:name="_Toc31225716"/>
                       <w:r>
                         <w:t xml:space="preserve">Figure </w:t>
                       </w:r>
-                      <w:r>
-                        <w:fldChar w:fldCharType="begin"/>
-                      </w:r>
-                      <w:r>
-                        <w:instrText xml:space="preserve"> SEQ Figure \* ARABIC </w:instrText>
-                      </w:r>
-                      <w:r>
-                        <w:fldChar w:fldCharType="separate"/>
-                      </w:r>
-                      <w:r>
-                        <w:rPr>
-                          <w:noProof/>
-                        </w:rPr>
-                        <w:t>3</w:t>
-                      </w:r>
-                      <w:r>
-                        <w:rPr>
-                          <w:noProof/>
-                        </w:rPr>
-                        <w:fldChar w:fldCharType="end"/>
-                      </w:r>
+                      <w:fldSimple w:instr=" SEQ Figure \* ARABIC ">
+                        <w:r>
+                          <w:rPr>
+                            <w:noProof/>
+                          </w:rPr>
+                          <w:t>5</w:t>
+                        </w:r>
+                      </w:fldSimple>
                       <w:r>
                         <w:t xml:space="preserve">   Force Time Input Window</w:t>
                       </w:r>
-                      <w:bookmarkEnd w:id="22"/>
+                      <w:bookmarkEnd w:id="27"/>
                     </w:p>
                   </w:txbxContent>
                 </v:textbox>
@@ -4970,37 +5843,30 @@
       <w:pPr>
         <w:pStyle w:val="Heading2"/>
       </w:pPr>
-      <w:bookmarkStart w:id="23" w:name="_Toc31141132"/>
+      <w:bookmarkStart w:id="28" w:name="_Toc31225705"/>
       <w:r>
         <w:t>Additional Web Pages</w:t>
       </w:r>
-      <w:bookmarkEnd w:id="23"/>
+      <w:bookmarkEnd w:id="28"/>
     </w:p>
     <w:p>
       <w:pPr>
         <w:pStyle w:val="BodyText"/>
       </w:pPr>
       <w:r>
-        <w:t xml:space="preserve">Though previously mentioned, the additional web pages are not intended for standard users, and as such, they will not be further documented. It is recommended that should such pages be required for any </w:t>
-      </w:r>
-      <w:proofErr w:type="gramStart"/>
-      <w:r>
-        <w:t>operations,</w:t>
-      </w:r>
-      <w:proofErr w:type="gramEnd"/>
-      <w:r>
-        <w:t xml:space="preserve"> the user should directly contact Stanley Solutions for further information.</w:t>
+        <w:t>Though previously mentioned, the additional web pages are not intended for standard users, and as such, they will not be further documented. It is recommended that should such pages be required for any operations, the user should directly contact Stanley Solutions for further information.</w:t>
       </w:r>
     </w:p>
     <w:p>
       <w:pPr>
         <w:pStyle w:val="Heading1"/>
       </w:pPr>
-      <w:bookmarkStart w:id="24" w:name="_Toc31141133"/>
-      <w:r>
+      <w:bookmarkStart w:id="29" w:name="_Toc31225706"/>
+      <w:r>
+        <w:lastRenderedPageBreak/>
         <w:t>API (Application Programming Interface)</w:t>
       </w:r>
-      <w:bookmarkEnd w:id="24"/>
+      <w:bookmarkEnd w:id="29"/>
     </w:p>
     <w:p>
       <w:pPr>
@@ -5185,14 +6051,14 @@
       <w:pPr>
         <w:pStyle w:val="Heading1"/>
       </w:pPr>
-      <w:bookmarkStart w:id="25" w:name="_Toc31141134"/>
+      <w:bookmarkStart w:id="30" w:name="_Toc31225707"/>
       <w:r>
         <w:t xml:space="preserve">Temperature </w:t>
       </w:r>
       <w:r>
         <w:t>Model Considerations</w:t>
       </w:r>
-      <w:bookmarkEnd w:id="25"/>
+      <w:bookmarkEnd w:id="30"/>
     </w:p>
     <w:p>
       <w:pPr>
@@ -5317,12 +6183,11 @@
       <w:pPr>
         <w:pStyle w:val="Heading1"/>
       </w:pPr>
-      <w:bookmarkStart w:id="26" w:name="_Toc31141135"/>
-      <w:r>
-        <w:lastRenderedPageBreak/>
+      <w:bookmarkStart w:id="31" w:name="_Toc31225708"/>
+      <w:r>
         <w:t>Electrical Specifications and Requirements</w:t>
       </w:r>
-      <w:bookmarkEnd w:id="26"/>
+      <w:bookmarkEnd w:id="31"/>
     </w:p>
     <w:p>
       <w:pPr>
@@ -5522,98 +6387,98 @@
       <w:pPr>
         <w:pStyle w:val="Heading2"/>
       </w:pPr>
-      <w:bookmarkStart w:id="27" w:name="_Toc35154386"/>
-      <w:bookmarkStart w:id="28" w:name="_Toc35154909"/>
-      <w:bookmarkStart w:id="29" w:name="_Toc36023009"/>
-      <w:bookmarkStart w:id="30" w:name="_Toc31141136"/>
+      <w:bookmarkStart w:id="32" w:name="_Toc35154386"/>
+      <w:bookmarkStart w:id="33" w:name="_Toc35154909"/>
+      <w:bookmarkStart w:id="34" w:name="_Toc36023009"/>
+      <w:bookmarkStart w:id="35" w:name="_Toc31225709"/>
       <w:r>
         <w:t>How to Create a Document</w:t>
       </w:r>
-      <w:bookmarkEnd w:id="27"/>
-      <w:bookmarkEnd w:id="28"/>
-      <w:bookmarkEnd w:id="29"/>
-      <w:bookmarkEnd w:id="30"/>
-    </w:p>
-    <w:p>
-      <w:pPr>
-        <w:pStyle w:val="BodyText"/>
-      </w:pPr>
-      <w:r>
-        <w:t>To create a manual from your newly saved template</w:t>
-      </w:r>
-      <w:r>
-        <w:fldChar w:fldCharType="begin"/>
-      </w:r>
-      <w:r>
-        <w:instrText xml:space="preserve"> XE "</w:instrText>
-      </w:r>
-      <w:r>
-        <w:instrText>template</w:instrText>
-      </w:r>
-      <w:r>
-        <w:instrText xml:space="preserve">" </w:instrText>
-      </w:r>
-      <w:r>
-        <w:fldChar w:fldCharType="end"/>
-      </w:r>
-      <w:r>
-        <w:t xml:space="preserve">, </w:t>
-      </w:r>
-      <w:r>
-        <w:t xml:space="preserve">click </w:t>
-      </w:r>
-      <w:r>
-        <w:rPr>
-          <w:b/>
-        </w:rPr>
-        <w:t>New</w:t>
-      </w:r>
-      <w:r>
-        <w:t xml:space="preserve"> on the </w:t>
-      </w:r>
-      <w:r>
-        <w:rPr>
-          <w:b/>
-        </w:rPr>
-        <w:t>File</w:t>
-      </w:r>
-      <w:r>
-        <w:t xml:space="preserve"> menu</w:t>
-      </w:r>
-      <w:r>
-        <w:t xml:space="preserve"> to re-open your template as a document. </w:t>
-      </w:r>
-      <w:r>
-        <w:t>If</w:t>
-      </w:r>
-      <w:r>
-        <w:t xml:space="preserve"> you followed the steps above, your company information should appear in place. Now, </w:t>
-      </w:r>
-      <w:r>
-        <w:t>you are ready to</w:t>
-      </w:r>
-      <w:r>
-        <w:t xml:space="preserve"> type your manual.</w:t>
-      </w:r>
-    </w:p>
-    <w:p>
-      <w:pPr>
-        <w:pStyle w:val="Heading1"/>
-      </w:pPr>
-      <w:bookmarkStart w:id="31" w:name="_Toc35154387"/>
-      <w:bookmarkStart w:id="32" w:name="_Toc35154910"/>
-      <w:bookmarkStart w:id="33" w:name="_Toc36023010"/>
-      <w:bookmarkStart w:id="34" w:name="_Toc31141137"/>
-      <w:r>
-        <w:t>Troubleshooting</w:t>
-      </w:r>
-      <w:r>
-        <w:t xml:space="preserve"> Tips</w:t>
-      </w:r>
-      <w:bookmarkEnd w:id="31"/>
       <w:bookmarkEnd w:id="32"/>
       <w:bookmarkEnd w:id="33"/>
       <w:bookmarkEnd w:id="34"/>
+      <w:bookmarkEnd w:id="35"/>
+    </w:p>
+    <w:p>
+      <w:pPr>
+        <w:pStyle w:val="BodyText"/>
+      </w:pPr>
+      <w:r>
+        <w:t>To create a manual from your newly saved template</w:t>
+      </w:r>
+      <w:r>
+        <w:fldChar w:fldCharType="begin"/>
+      </w:r>
+      <w:r>
+        <w:instrText xml:space="preserve"> XE "</w:instrText>
+      </w:r>
+      <w:r>
+        <w:instrText>template</w:instrText>
+      </w:r>
+      <w:r>
+        <w:instrText xml:space="preserve">" </w:instrText>
+      </w:r>
+      <w:r>
+        <w:fldChar w:fldCharType="end"/>
+      </w:r>
+      <w:r>
+        <w:t xml:space="preserve">, </w:t>
+      </w:r>
+      <w:r>
+        <w:t xml:space="preserve">click </w:t>
+      </w:r>
+      <w:r>
+        <w:rPr>
+          <w:b/>
+        </w:rPr>
+        <w:t>New</w:t>
+      </w:r>
+      <w:r>
+        <w:t xml:space="preserve"> on the </w:t>
+      </w:r>
+      <w:r>
+        <w:rPr>
+          <w:b/>
+        </w:rPr>
+        <w:t>File</w:t>
+      </w:r>
+      <w:r>
+        <w:t xml:space="preserve"> menu</w:t>
+      </w:r>
+      <w:r>
+        <w:t xml:space="preserve"> to re-open your template as a document. </w:t>
+      </w:r>
+      <w:r>
+        <w:t>If</w:t>
+      </w:r>
+      <w:r>
+        <w:t xml:space="preserve"> you followed the steps above, your company information should appear in place. Now, </w:t>
+      </w:r>
+      <w:r>
+        <w:t>you are ready to</w:t>
+      </w:r>
+      <w:r>
+        <w:t xml:space="preserve"> type your manual.</w:t>
+      </w:r>
+    </w:p>
+    <w:p>
+      <w:pPr>
+        <w:pStyle w:val="Heading1"/>
+      </w:pPr>
+      <w:bookmarkStart w:id="36" w:name="_Toc35154387"/>
+      <w:bookmarkStart w:id="37" w:name="_Toc35154910"/>
+      <w:bookmarkStart w:id="38" w:name="_Toc36023010"/>
+      <w:bookmarkStart w:id="39" w:name="_Toc31225710"/>
+      <w:r>
+        <w:t>Troubleshooting</w:t>
+      </w:r>
+      <w:r>
+        <w:t xml:space="preserve"> Tips</w:t>
+      </w:r>
+      <w:bookmarkEnd w:id="36"/>
+      <w:bookmarkEnd w:id="37"/>
+      <w:bookmarkEnd w:id="38"/>
+      <w:bookmarkEnd w:id="39"/>
     </w:p>
     <w:p>
       <w:pPr>
@@ -5831,6 +6696,7 @@
         </w:numPr>
       </w:pPr>
       <w:r>
+        <w:lastRenderedPageBreak/>
         <w:t xml:space="preserve">On the </w:t>
       </w:r>
       <w:r>
@@ -5874,17 +6740,17 @@
       <w:pPr>
         <w:pStyle w:val="Heading1"/>
       </w:pPr>
-      <w:bookmarkStart w:id="35" w:name="_Toc35154388"/>
-      <w:bookmarkStart w:id="36" w:name="_Toc35154911"/>
-      <w:bookmarkStart w:id="37" w:name="_Toc36023011"/>
-      <w:bookmarkStart w:id="38" w:name="_Toc31141138"/>
+      <w:bookmarkStart w:id="40" w:name="_Toc35154388"/>
+      <w:bookmarkStart w:id="41" w:name="_Toc35154911"/>
+      <w:bookmarkStart w:id="42" w:name="_Toc36023011"/>
+      <w:bookmarkStart w:id="43" w:name="_Toc31225711"/>
       <w:r>
         <w:t>Index</w:t>
       </w:r>
-      <w:bookmarkEnd w:id="35"/>
-      <w:bookmarkEnd w:id="36"/>
-      <w:bookmarkEnd w:id="37"/>
-      <w:bookmarkEnd w:id="38"/>
+      <w:bookmarkEnd w:id="40"/>
+      <w:bookmarkEnd w:id="41"/>
+      <w:bookmarkEnd w:id="42"/>
+      <w:bookmarkEnd w:id="43"/>
     </w:p>
     <w:p>
       <w:pPr>
@@ -5893,9 +6759,9 @@
           <w:noProof/>
         </w:rPr>
         <w:sectPr>
-          <w:headerReference w:type="default" r:id="rId24"/>
-          <w:footerReference w:type="default" r:id="rId25"/>
-          <w:headerReference w:type="first" r:id="rId26"/>
+          <w:headerReference w:type="default" r:id="rId28"/>
+          <w:footerReference w:type="default" r:id="rId29"/>
+          <w:headerReference w:type="first" r:id="rId30"/>
           <w:type w:val="continuous"/>
           <w:pgSz w:w="12240" w:h="15840" w:code="1"/>
           <w:pgMar w:top="1440" w:right="1440" w:bottom="1440" w:left="1440" w:header="720" w:footer="720" w:gutter="0"/>
@@ -6131,7 +6997,6 @@
         <w:rPr>
           <w:noProof/>
         </w:rPr>
-        <w:lastRenderedPageBreak/>
         <w:t>H</w:t>
       </w:r>
       <w:r>
@@ -6752,7 +7617,7 @@
       <w:rPr>
         <w:noProof/>
       </w:rPr>
-      <w:t>January 28, 2020</w:t>
+      <w:t>January 29, 2020</w:t>
     </w:r>
     <w:r>
       <w:fldChar w:fldCharType="end"/>
@@ -7707,7 +8572,7 @@
     <w:lsdException w:name="heading 2" w:uiPriority="9" w:qFormat="1"/>
     <w:lsdException w:name="heading 3" w:uiPriority="9" w:qFormat="1"/>
     <w:lsdException w:name="heading 4" w:uiPriority="9" w:qFormat="1"/>
-    <w:lsdException w:name="heading 5" w:uiPriority="9" w:qFormat="1"/>
+    <w:lsdException w:name="heading 5" w:uiPriority="0" w:qFormat="1"/>
     <w:lsdException w:name="heading 6" w:uiPriority="9" w:qFormat="1"/>
     <w:lsdException w:name="heading 7" w:uiPriority="9" w:qFormat="1"/>
     <w:lsdException w:name="heading 8" w:uiPriority="9" w:qFormat="1"/>
@@ -8160,6 +9025,7 @@
     <w:name w:val="heading 5"/>
     <w:basedOn w:val="Normal"/>
     <w:next w:val="BodyText"/>
+    <w:link w:val="Heading5Char"/>
     <w:qFormat/>
     <w:pPr>
       <w:keepNext/>
@@ -9284,6 +10150,17 @@
       <w:contextualSpacing/>
     </w:pPr>
   </w:style>
+  <w:style w:type="character" w:customStyle="1" w:styleId="Heading5Char">
+    <w:name w:val="Heading 5 Char"/>
+    <w:basedOn w:val="DefaultParagraphFont"/>
+    <w:link w:val="Heading5"/>
+    <w:rsid w:val="00417C06"/>
+    <w:rPr>
+      <w:rFonts w:ascii="Arial Black" w:hAnsi="Arial Black"/>
+      <w:spacing w:val="-5"/>
+      <w:sz w:val="18"/>
+    </w:rPr>
+  </w:style>
 </w:styles>
 </file>
 
@@ -9587,7 +10464,7 @@
 </file>
 
 <file path=customXml/itemProps1.xml><?xml version="1.0" encoding="utf-8"?>
-<ds:datastoreItem xmlns:ds="http://schemas.openxmlformats.org/officeDocument/2006/customXml" ds:itemID="{CCCD4082-A1DE-4682-A891-52D9416A23AF}">
+<ds:datastoreItem xmlns:ds="http://schemas.openxmlformats.org/officeDocument/2006/customXml" ds:itemID="{4E1EE038-93C9-4C80-8B6B-3BB523171C98}">
   <ds:schemaRefs>
     <ds:schemaRef ds:uri="http://schemas.openxmlformats.org/officeDocument/2006/bibliography"/>
   </ds:schemaRefs>

</xml_diff>